<commit_message>
Added Deliverable 2 + DTO mappers
</commit_message>
<xml_diff>
--- a/Deliverables.docx
+++ b/Deliverables.docx
@@ -1,6 +1,6 @@
 
 <file path=word/document.xml><?xml version="1.0" encoding="utf-8"?>
-<w:document xmlns:wpc="http://schemas.microsoft.com/office/word/2010/wordprocessingCanvas" xmlns:cx="http://schemas.microsoft.com/office/drawing/2014/chartex" xmlns:cx1="http://schemas.microsoft.com/office/drawing/2015/9/8/chartex" xmlns:cx2="http://schemas.microsoft.com/office/drawing/2015/10/21/chartex" xmlns:cx3="http://schemas.microsoft.com/office/drawing/2016/5/9/chartex" xmlns:cx4="http://schemas.microsoft.com/office/drawing/2016/5/10/chartex" xmlns:cx5="http://schemas.microsoft.com/office/drawing/2016/5/11/chartex" xmlns:cx6="http://schemas.microsoft.com/office/drawing/2016/5/12/chartex" xmlns:cx7="http://schemas.microsoft.com/office/drawing/2016/5/13/chartex" xmlns:cx8="http://schemas.microsoft.com/office/drawing/2016/5/14/chartex" xmlns:mc="http://schemas.openxmlformats.org/markup-compatibility/2006" xmlns:aink="http://schemas.microsoft.com/office/drawing/2016/ink" xmlns:am3d="http://schemas.microsoft.com/office/drawing/2017/model3d" xmlns:o="urn:schemas-microsoft-com:office:office" xmlns:oel="http://schemas.microsoft.com/office/2019/extlst" xmlns:r="http://schemas.openxmlformats.org/officeDocument/2006/relationships" xmlns:m="http://schemas.openxmlformats.org/officeDocument/2006/math" xmlns:v="urn:schemas-microsoft-com:vml" xmlns:wp14="http://schemas.microsoft.com/office/word/2010/wordprocessingDrawing" xmlns:wp="http://schemas.openxmlformats.org/drawingml/2006/wordprocessingDrawing" xmlns:w10="urn:schemas-microsoft-com:office:word" xmlns:w="http://schemas.openxmlformats.org/wordprocessingml/2006/main" xmlns:w14="http://schemas.microsoft.com/office/word/2010/wordml" xmlns:w15="http://schemas.microsoft.com/office/word/2012/wordml" xmlns:w16cex="http://schemas.microsoft.com/office/word/2018/wordml/cex" xmlns:w16cid="http://schemas.microsoft.com/office/word/2016/wordml/cid" xmlns:w16="http://schemas.microsoft.com/office/word/2018/wordml" xmlns:w16sdtdh="http://schemas.microsoft.com/office/word/2020/wordml/sdtdatahash" xmlns:w16se="http://schemas.microsoft.com/office/word/2015/wordml/symex" xmlns:wpg="http://schemas.microsoft.com/office/word/2010/wordprocessingGroup" xmlns:wpi="http://schemas.microsoft.com/office/word/2010/wordprocessingInk" xmlns:wne="http://schemas.microsoft.com/office/word/2006/wordml" xmlns:wps="http://schemas.microsoft.com/office/word/2010/wordprocessingShape" mc:Ignorable="w14 w15 w16se w16cid w16 w16cex w16sdtdh wp14">
+<w:document xmlns:wpc="http://schemas.microsoft.com/office/word/2010/wordprocessingCanvas" xmlns:cx="http://schemas.microsoft.com/office/drawing/2014/chartex" xmlns:cx1="http://schemas.microsoft.com/office/drawing/2015/9/8/chartex" xmlns:cx2="http://schemas.microsoft.com/office/drawing/2015/10/21/chartex" xmlns:cx3="http://schemas.microsoft.com/office/drawing/2016/5/9/chartex" xmlns:cx4="http://schemas.microsoft.com/office/drawing/2016/5/10/chartex" xmlns:cx5="http://schemas.microsoft.com/office/drawing/2016/5/11/chartex" xmlns:cx6="http://schemas.microsoft.com/office/drawing/2016/5/12/chartex" xmlns:cx7="http://schemas.microsoft.com/office/drawing/2016/5/13/chartex" xmlns:cx8="http://schemas.microsoft.com/office/drawing/2016/5/14/chartex" xmlns:mc="http://schemas.openxmlformats.org/markup-compatibility/2006" xmlns:aink="http://schemas.microsoft.com/office/drawing/2016/ink" xmlns:am3d="http://schemas.microsoft.com/office/drawing/2017/model3d" xmlns:o="urn:schemas-microsoft-com:office:office" xmlns:oel="http://schemas.microsoft.com/office/2019/extlst" xmlns:r="http://schemas.openxmlformats.org/officeDocument/2006/relationships" xmlns:m="http://schemas.openxmlformats.org/officeDocument/2006/math" xmlns:v="urn:schemas-microsoft-com:vml" xmlns:wp14="http://schemas.microsoft.com/office/word/2010/wordprocessingDrawing" xmlns:wp="http://schemas.openxmlformats.org/drawingml/2006/wordprocessingDrawing" xmlns:w10="urn:schemas-microsoft-com:office:word" xmlns:w="http://schemas.openxmlformats.org/wordprocessingml/2006/main" xmlns:w14="http://schemas.microsoft.com/office/word/2010/wordml" xmlns:w15="http://schemas.microsoft.com/office/word/2012/wordml" xmlns:w16cex="http://schemas.microsoft.com/office/word/2018/wordml/cex" xmlns:w16cid="http://schemas.microsoft.com/office/word/2016/wordml/cid" xmlns:w16="http://schemas.microsoft.com/office/word/2018/wordml" xmlns:w16du="http://schemas.microsoft.com/office/word/2023/wordml/word16du" xmlns:w16sdtdh="http://schemas.microsoft.com/office/word/2020/wordml/sdtdatahash" xmlns:w16se="http://schemas.microsoft.com/office/word/2015/wordml/symex" xmlns:wpg="http://schemas.microsoft.com/office/word/2010/wordprocessingGroup" xmlns:wpi="http://schemas.microsoft.com/office/word/2010/wordprocessingInk" xmlns:wne="http://schemas.microsoft.com/office/word/2006/wordml" xmlns:wps="http://schemas.microsoft.com/office/word/2010/wordprocessingShape" mc:Ignorable="w14 w15 w16se w16cid w16 w16cex w16sdtdh wp14">
   <w:body>
     <w:p>
       <w:pPr>
@@ -5221,6 +5221,9 @@
     <w:p/>
     <w:p>
       <w:r>
+        <w:rPr>
+          <w:noProof/>
+        </w:rPr>
         <w:drawing>
           <wp:inline distT="0" distB="0" distL="0" distR="0" wp14:anchorId="5D0FE3D4" wp14:editId="17912338">
             <wp:extent cx="5727700" cy="5193665"/>
@@ -5707,25 +5710,34 @@
     <w:p>
       <w:pPr>
         <w:pStyle w:val="BodyText"/>
+        <w:rPr>
+          <w:rFonts w:ascii="Times New Roman" w:hAnsi="Times New Roman" w:cs="Times New Roman"/>
+        </w:rPr>
       </w:pPr>
       <w:r>
         <w:tab/>
       </w:r>
       <w:r>
         <w:rPr>
-          <w:sz w:val="20"/>
-          <w:szCs w:val="20"/>
+          <w:rFonts w:ascii="Times New Roman" w:hAnsi="Times New Roman" w:cs="Times New Roman"/>
         </w:rPr>
         <w:t xml:space="preserve">(*) </w:t>
       </w:r>
       <w:r>
+        <w:rPr>
+          <w:rFonts w:ascii="Times New Roman" w:hAnsi="Times New Roman" w:cs="Times New Roman"/>
+        </w:rPr>
         <w:t>In my system implementation,</w:t>
       </w:r>
       <w:r>
+        <w:rPr>
+          <w:rFonts w:ascii="Times New Roman" w:hAnsi="Times New Roman" w:cs="Times New Roman"/>
+        </w:rPr>
         <w:t xml:space="preserve"> </w:t>
       </w:r>
       <w:r>
         <w:rPr>
+          <w:rFonts w:ascii="Times New Roman" w:hAnsi="Times New Roman" w:cs="Times New Roman"/>
           <w:b/>
           <w:bCs/>
           <w:i/>
@@ -5734,22 +5746,38 @@
         <w:t>user</w:t>
       </w:r>
       <w:r>
+        <w:rPr>
+          <w:rFonts w:ascii="Times New Roman" w:hAnsi="Times New Roman" w:cs="Times New Roman"/>
+        </w:rPr>
         <w:t xml:space="preserve"> is the most elementary type</w:t>
       </w:r>
       <w:r>
+        <w:rPr>
+          <w:rFonts w:ascii="Times New Roman" w:hAnsi="Times New Roman" w:cs="Times New Roman"/>
+        </w:rPr>
         <w:t xml:space="preserve"> of actor</w:t>
       </w:r>
       <w:r>
+        <w:rPr>
+          <w:rFonts w:ascii="Times New Roman" w:hAnsi="Times New Roman" w:cs="Times New Roman"/>
+        </w:rPr>
         <w:t xml:space="preserve">. </w:t>
       </w:r>
       <w:r>
+        <w:rPr>
+          <w:rFonts w:ascii="Times New Roman" w:hAnsi="Times New Roman" w:cs="Times New Roman"/>
+        </w:rPr>
         <w:t>With that</w:t>
       </w:r>
       <w:r>
+        <w:rPr>
+          <w:rFonts w:ascii="Times New Roman" w:hAnsi="Times New Roman" w:cs="Times New Roman"/>
+        </w:rPr>
         <w:t xml:space="preserve">, an </w:t>
       </w:r>
       <w:r>
         <w:rPr>
+          <w:rFonts w:ascii="Times New Roman" w:hAnsi="Times New Roman" w:cs="Times New Roman"/>
           <w:b/>
           <w:bCs/>
           <w:i/>
@@ -5758,55 +5786,104 @@
         <w:t>admin</w:t>
       </w:r>
       <w:r>
+        <w:rPr>
+          <w:rFonts w:ascii="Times New Roman" w:hAnsi="Times New Roman" w:cs="Times New Roman"/>
+        </w:rPr>
         <w:t xml:space="preserve"> is </w:t>
       </w:r>
       <w:r>
+        <w:rPr>
+          <w:rFonts w:ascii="Times New Roman" w:hAnsi="Times New Roman" w:cs="Times New Roman"/>
+        </w:rPr>
         <w:t>inher</w:t>
       </w:r>
       <w:r>
+        <w:rPr>
+          <w:rFonts w:ascii="Times New Roman" w:hAnsi="Times New Roman" w:cs="Times New Roman"/>
+        </w:rPr>
         <w:t>ent</w:t>
       </w:r>
       <w:r>
+        <w:rPr>
+          <w:rFonts w:ascii="Times New Roman" w:hAnsi="Times New Roman" w:cs="Times New Roman"/>
+        </w:rPr>
         <w:t xml:space="preserve">ly </w:t>
       </w:r>
       <w:r>
+        <w:rPr>
+          <w:rFonts w:ascii="Times New Roman" w:hAnsi="Times New Roman" w:cs="Times New Roman"/>
+        </w:rPr>
         <w:t>an user by default, which also acquired elevated acce</w:t>
       </w:r>
       <w:r>
+        <w:rPr>
+          <w:rFonts w:ascii="Times New Roman" w:hAnsi="Times New Roman" w:cs="Times New Roman"/>
+        </w:rPr>
         <w:t>s</w:t>
       </w:r>
       <w:r>
+        <w:rPr>
+          <w:rFonts w:ascii="Times New Roman" w:hAnsi="Times New Roman" w:cs="Times New Roman"/>
+        </w:rPr>
         <w:t xml:space="preserve">s to the system data, such as adding new rooms in the hotel and/or adding new roomtypes. </w:t>
       </w:r>
       <w:r>
+        <w:rPr>
+          <w:rFonts w:ascii="Times New Roman" w:hAnsi="Times New Roman" w:cs="Times New Roman"/>
+        </w:rPr>
         <w:t>An admin can also remove users or restrict access</w:t>
       </w:r>
       <w:r>
+        <w:rPr>
+          <w:rFonts w:ascii="Times New Roman" w:hAnsi="Times New Roman" w:cs="Times New Roman"/>
+        </w:rPr>
         <w:t xml:space="preserve"> to the system.</w:t>
       </w:r>
       <w:r>
+        <w:rPr>
+          <w:rFonts w:ascii="Times New Roman" w:hAnsi="Times New Roman" w:cs="Times New Roman"/>
+        </w:rPr>
         <w:t xml:space="preserve"> The flag</w:t>
       </w:r>
       <w:r>
+        <w:rPr>
+          <w:rFonts w:ascii="Times New Roman" w:hAnsi="Times New Roman" w:cs="Times New Roman"/>
+        </w:rPr>
         <w:t xml:space="preserve"> present in the User class</w:t>
       </w:r>
       <w:r>
+        <w:rPr>
+          <w:rFonts w:ascii="Times New Roman" w:hAnsi="Times New Roman" w:cs="Times New Roman"/>
+        </w:rPr>
         <w:t xml:space="preserve"> </w:t>
       </w:r>
       <w:r>
+        <w:rPr>
+          <w:rFonts w:ascii="Times New Roman" w:hAnsi="Times New Roman" w:cs="Times New Roman"/>
+        </w:rPr>
         <w:t>that</w:t>
       </w:r>
       <w:r>
+        <w:rPr>
+          <w:rFonts w:ascii="Times New Roman" w:hAnsi="Times New Roman" w:cs="Times New Roman"/>
+        </w:rPr>
         <w:t xml:space="preserve"> marks the superuser is named </w:t>
       </w:r>
       <w:r>
+        <w:rPr>
+          <w:rFonts w:ascii="Times New Roman" w:hAnsi="Times New Roman" w:cs="Times New Roman"/>
+        </w:rPr>
         <w:t>explicitly</w:t>
       </w:r>
       <w:r>
+        <w:rPr>
+          <w:rFonts w:ascii="Times New Roman" w:hAnsi="Times New Roman" w:cs="Times New Roman"/>
+        </w:rPr>
         <w:t xml:space="preserve"> “</w:t>
       </w:r>
       <w:r>
         <w:rPr>
+          <w:rFonts w:ascii="Times New Roman" w:hAnsi="Times New Roman" w:cs="Times New Roman"/>
           <w:b/>
           <w:bCs/>
           <w:i/>
@@ -5815,34 +5892,59 @@
         <w:t>isAdmin</w:t>
       </w:r>
       <w:r>
+        <w:rPr>
+          <w:rFonts w:ascii="Times New Roman" w:hAnsi="Times New Roman" w:cs="Times New Roman"/>
+        </w:rPr>
         <w:t>”</w:t>
       </w:r>
       <w:r>
+        <w:rPr>
+          <w:rFonts w:ascii="Times New Roman" w:hAnsi="Times New Roman" w:cs="Times New Roman"/>
+        </w:rPr>
         <w:t>.</w:t>
       </w:r>
     </w:p>
     <w:p>
       <w:pPr>
         <w:pStyle w:val="BodyText"/>
-      </w:pPr>
-      <w:r>
+        <w:rPr>
+          <w:rFonts w:ascii="Times New Roman" w:hAnsi="Times New Roman" w:cs="Times New Roman"/>
+        </w:rPr>
+      </w:pPr>
+      <w:r>
+        <w:rPr>
+          <w:rFonts w:ascii="Times New Roman" w:hAnsi="Times New Roman" w:cs="Times New Roman"/>
+        </w:rPr>
         <w:tab/>
         <w:t xml:space="preserve">As a consequence, in </w:t>
       </w:r>
       <w:r>
+        <w:rPr>
+          <w:rFonts w:ascii="Times New Roman" w:hAnsi="Times New Roman" w:cs="Times New Roman"/>
+        </w:rPr>
         <w:t>the following</w:t>
       </w:r>
       <w:r>
+        <w:rPr>
+          <w:rFonts w:ascii="Times New Roman" w:hAnsi="Times New Roman" w:cs="Times New Roman"/>
+        </w:rPr>
         <w:t xml:space="preserve"> documentation</w:t>
       </w:r>
       <w:r>
+        <w:rPr>
+          <w:rFonts w:ascii="Times New Roman" w:hAnsi="Times New Roman" w:cs="Times New Roman"/>
+        </w:rPr>
         <w:t>,</w:t>
       </w:r>
       <w:r>
+        <w:rPr>
+          <w:rFonts w:ascii="Times New Roman" w:hAnsi="Times New Roman" w:cs="Times New Roman"/>
+        </w:rPr>
         <w:t xml:space="preserve"> </w:t>
       </w:r>
       <w:r>
         <w:rPr>
+          <w:rFonts w:ascii="Times New Roman" w:hAnsi="Times New Roman" w:cs="Times New Roman"/>
           <w:b/>
           <w:bCs/>
           <w:i/>
@@ -5851,10 +5953,14 @@
         <w:t>admin</w:t>
       </w:r>
       <w:r>
+        <w:rPr>
+          <w:rFonts w:ascii="Times New Roman" w:hAnsi="Times New Roman" w:cs="Times New Roman"/>
+        </w:rPr>
         <w:t xml:space="preserve"> and </w:t>
       </w:r>
       <w:r>
         <w:rPr>
+          <w:rFonts w:ascii="Times New Roman" w:hAnsi="Times New Roman" w:cs="Times New Roman"/>
           <w:b/>
           <w:bCs/>
           <w:i/>
@@ -5863,9 +5969,15 @@
         <w:t>user</w:t>
       </w:r>
       <w:r>
+        <w:rPr>
+          <w:rFonts w:ascii="Times New Roman" w:hAnsi="Times New Roman" w:cs="Times New Roman"/>
+        </w:rPr>
         <w:t xml:space="preserve"> terms will be sometimes interchanged</w:t>
       </w:r>
       <w:r>
+        <w:rPr>
+          <w:rFonts w:ascii="Times New Roman" w:hAnsi="Times New Roman" w:cs="Times New Roman"/>
+        </w:rPr>
         <w:t xml:space="preserve"> accordingly.</w:t>
       </w:r>
     </w:p>
@@ -5888,6 +6000,9 @@
         <w:t>Deliverable 2</w:t>
       </w:r>
       <w:bookmarkEnd w:id="9"/>
+      <w:r>
+        <w:t xml:space="preserve"> (week 8)</w:t>
+      </w:r>
     </w:p>
     <w:p>
       <w:pPr>
@@ -5899,21 +6014,828 @@
       </w:r>
       <w:bookmarkEnd w:id="10"/>
     </w:p>
-    <w:p>
-      <w:pPr>
-        <w:pStyle w:val="InfoBlue"/>
-      </w:pPr>
-      <w:r>
-        <w:t>[Define the domain model and create the conceptual class diagrams]</w:t>
-      </w:r>
-    </w:p>
     <w:p/>
     <w:p>
       <w:pPr>
+        <w:rPr>
+          <w:rFonts w:ascii="Times New Roman" w:hAnsi="Times New Roman" w:cs="Times New Roman"/>
+        </w:rPr>
+      </w:pPr>
+      <w:r>
+        <w:rPr>
+          <w:rFonts w:ascii="Times New Roman" w:hAnsi="Times New Roman" w:cs="Times New Roman"/>
+        </w:rPr>
+        <w:tab/>
+        <w:t xml:space="preserve">My system consists of 6 main model which create the overall domain model: </w:t>
+      </w:r>
+      <w:r>
+        <w:rPr>
+          <w:rFonts w:ascii="Times New Roman" w:hAnsi="Times New Roman" w:cs="Times New Roman"/>
+          <w:i/>
+          <w:iCs/>
+        </w:rPr>
+        <w:t>Booking, Guest, GuestData, Room, RoomType, User</w:t>
+      </w:r>
+      <w:r>
+        <w:rPr>
+          <w:rFonts w:ascii="Times New Roman" w:hAnsi="Times New Roman" w:cs="Times New Roman"/>
+        </w:rPr>
+        <w:t>.</w:t>
+      </w:r>
+    </w:p>
+    <w:p>
+      <w:pPr>
+        <w:rPr>
+          <w:rFonts w:ascii="Times New Roman" w:hAnsi="Times New Roman" w:cs="Times New Roman"/>
+        </w:rPr>
+      </w:pPr>
+    </w:p>
+    <w:p/>
+    <w:tbl>
+      <w:tblPr>
+        <w:tblStyle w:val="TableGrid"/>
+        <w:tblW w:w="0" w:type="auto"/>
+        <w:tblLook w:val="04A0" w:firstRow="1" w:lastRow="0" w:firstColumn="1" w:lastColumn="0" w:noHBand="0" w:noVBand="1"/>
+      </w:tblPr>
+      <w:tblGrid>
+        <w:gridCol w:w="421"/>
+        <w:gridCol w:w="1559"/>
+        <w:gridCol w:w="7030"/>
+      </w:tblGrid>
+      <w:tr>
+        <w:tc>
+          <w:tcPr>
+            <w:tcW w:w="421" w:type="dxa"/>
+            <w:vMerge w:val="restart"/>
+          </w:tcPr>
+          <w:p>
+            <w:r>
+              <w:t>1</w:t>
+            </w:r>
+          </w:p>
+        </w:tc>
+        <w:tc>
+          <w:tcPr>
+            <w:tcW w:w="1559" w:type="dxa"/>
+          </w:tcPr>
+          <w:p>
+            <w:r>
+              <w:t>Name</w:t>
+            </w:r>
+          </w:p>
+        </w:tc>
+        <w:tc>
+          <w:tcPr>
+            <w:tcW w:w="7030" w:type="dxa"/>
+          </w:tcPr>
+          <w:p>
+            <w:r>
+              <w:t>Booking</w:t>
+            </w:r>
+          </w:p>
+        </w:tc>
+      </w:tr>
+      <w:tr>
+        <w:tc>
+          <w:tcPr>
+            <w:tcW w:w="421" w:type="dxa"/>
+            <w:vMerge/>
+          </w:tcPr>
+          <w:p/>
+        </w:tc>
+        <w:tc>
+          <w:tcPr>
+            <w:tcW w:w="1559" w:type="dxa"/>
+          </w:tcPr>
+          <w:p>
+            <w:r>
+              <w:t>Attributes</w:t>
+            </w:r>
+          </w:p>
+        </w:tc>
+        <w:tc>
+          <w:tcPr>
+            <w:tcW w:w="7030" w:type="dxa"/>
+          </w:tcPr>
+          <w:p>
+            <w:r>
+              <w:t>id, checkInDate, checkOutDate, total, isPaid, user</w:t>
+            </w:r>
+          </w:p>
+        </w:tc>
+      </w:tr>
+      <w:tr>
+        <w:tc>
+          <w:tcPr>
+            <w:tcW w:w="421" w:type="dxa"/>
+            <w:vMerge/>
+          </w:tcPr>
+          <w:p/>
+        </w:tc>
+        <w:tc>
+          <w:tcPr>
+            <w:tcW w:w="1559" w:type="dxa"/>
+          </w:tcPr>
+          <w:p>
+            <w:r>
+              <w:t>Associations</w:t>
+            </w:r>
+          </w:p>
+        </w:tc>
+        <w:tc>
+          <w:tcPr>
+            <w:tcW w:w="7030" w:type="dxa"/>
+          </w:tcPr>
+          <w:p>
+            <w:r>
+              <w:t xml:space="preserve">Each booking instance will have an user associated to it (the creator) in a </w:t>
+            </w:r>
+            <w:r>
+              <w:rPr>
+                <w:b/>
+                <w:bCs/>
+              </w:rPr>
+              <w:t>ManyToOne</w:t>
+            </w:r>
+            <w:r>
+              <w:t xml:space="preserve"> relationship with User entity.</w:t>
+            </w:r>
+          </w:p>
+        </w:tc>
+      </w:tr>
+    </w:tbl>
+    <w:p/>
+    <w:p/>
+    <w:tbl>
+      <w:tblPr>
+        <w:tblStyle w:val="TableGrid"/>
+        <w:tblW w:w="0" w:type="auto"/>
+        <w:tblLook w:val="04A0" w:firstRow="1" w:lastRow="0" w:firstColumn="1" w:lastColumn="0" w:noHBand="0" w:noVBand="1"/>
+      </w:tblPr>
+      <w:tblGrid>
+        <w:gridCol w:w="421"/>
+        <w:gridCol w:w="1559"/>
+        <w:gridCol w:w="7030"/>
+      </w:tblGrid>
+      <w:tr>
+        <w:tc>
+          <w:tcPr>
+            <w:tcW w:w="421" w:type="dxa"/>
+            <w:vMerge w:val="restart"/>
+          </w:tcPr>
+          <w:p>
+            <w:r>
+              <w:lastRenderedPageBreak/>
+              <w:t>2</w:t>
+            </w:r>
+          </w:p>
+        </w:tc>
+        <w:tc>
+          <w:tcPr>
+            <w:tcW w:w="1559" w:type="dxa"/>
+          </w:tcPr>
+          <w:p>
+            <w:r>
+              <w:t>Name</w:t>
+            </w:r>
+          </w:p>
+        </w:tc>
+        <w:tc>
+          <w:tcPr>
+            <w:tcW w:w="7030" w:type="dxa"/>
+          </w:tcPr>
+          <w:p>
+            <w:r>
+              <w:t>Guest</w:t>
+            </w:r>
+          </w:p>
+        </w:tc>
+      </w:tr>
+      <w:tr>
+        <w:tc>
+          <w:tcPr>
+            <w:tcW w:w="421" w:type="dxa"/>
+            <w:vMerge/>
+          </w:tcPr>
+          <w:p/>
+        </w:tc>
+        <w:tc>
+          <w:tcPr>
+            <w:tcW w:w="1559" w:type="dxa"/>
+          </w:tcPr>
+          <w:p>
+            <w:r>
+              <w:t>Attributes</w:t>
+            </w:r>
+          </w:p>
+        </w:tc>
+        <w:tc>
+          <w:tcPr>
+            <w:tcW w:w="7030" w:type="dxa"/>
+          </w:tcPr>
+          <w:p>
+            <w:r>
+              <w:t>id, booking, room, guestData</w:t>
+            </w:r>
+          </w:p>
+        </w:tc>
+      </w:tr>
+      <w:tr>
+        <w:tc>
+          <w:tcPr>
+            <w:tcW w:w="421" w:type="dxa"/>
+            <w:vMerge/>
+          </w:tcPr>
+          <w:p/>
+        </w:tc>
+        <w:tc>
+          <w:tcPr>
+            <w:tcW w:w="1559" w:type="dxa"/>
+          </w:tcPr>
+          <w:p>
+            <w:r>
+              <w:t>Associations</w:t>
+            </w:r>
+          </w:p>
+        </w:tc>
+        <w:tc>
+          <w:tcPr>
+            <w:tcW w:w="7030" w:type="dxa"/>
+          </w:tcPr>
+          <w:p>
+            <w:r>
+              <w:t xml:space="preserve">Each guest instance will have a booking associated to it (every guest in the hotel will have a reservation) in a </w:t>
+            </w:r>
+            <w:r>
+              <w:rPr>
+                <w:b/>
+                <w:bCs/>
+              </w:rPr>
+              <w:t>ManyToOne</w:t>
+            </w:r>
+            <w:r>
+              <w:t xml:space="preserve"> relationship with Booking entity. Also, it will have a room associated to it (every guest will have a room assigned to) in a </w:t>
+            </w:r>
+            <w:r>
+              <w:rPr>
+                <w:b/>
+                <w:bCs/>
+              </w:rPr>
+              <w:t>ManyToOne</w:t>
+            </w:r>
+            <w:r>
+              <w:t xml:space="preserve"> relationship with Room entity. GuestData will be stored for each guest through an </w:t>
+            </w:r>
+            <w:r>
+              <w:rPr>
+                <w:b/>
+                <w:bCs/>
+              </w:rPr>
+              <w:t>OneToOne</w:t>
+            </w:r>
+            <w:r>
+              <w:t xml:space="preserve"> relationship.</w:t>
+            </w:r>
+          </w:p>
+        </w:tc>
+      </w:tr>
+    </w:tbl>
+    <w:p/>
+    <w:tbl>
+      <w:tblPr>
+        <w:tblStyle w:val="TableGrid"/>
+        <w:tblW w:w="0" w:type="auto"/>
+        <w:tblLook w:val="04A0" w:firstRow="1" w:lastRow="0" w:firstColumn="1" w:lastColumn="0" w:noHBand="0" w:noVBand="1"/>
+      </w:tblPr>
+      <w:tblGrid>
+        <w:gridCol w:w="421"/>
+        <w:gridCol w:w="1559"/>
+        <w:gridCol w:w="7030"/>
+      </w:tblGrid>
+      <w:tr>
+        <w:tc>
+          <w:tcPr>
+            <w:tcW w:w="421" w:type="dxa"/>
+            <w:vMerge w:val="restart"/>
+          </w:tcPr>
+          <w:p>
+            <w:r>
+              <w:t>3</w:t>
+            </w:r>
+          </w:p>
+        </w:tc>
+        <w:tc>
+          <w:tcPr>
+            <w:tcW w:w="1559" w:type="dxa"/>
+          </w:tcPr>
+          <w:p>
+            <w:r>
+              <w:t>Name</w:t>
+            </w:r>
+          </w:p>
+        </w:tc>
+        <w:tc>
+          <w:tcPr>
+            <w:tcW w:w="7030" w:type="dxa"/>
+          </w:tcPr>
+          <w:p>
+            <w:r>
+              <w:t>GuestData</w:t>
+            </w:r>
+          </w:p>
+        </w:tc>
+      </w:tr>
+      <w:tr>
+        <w:tc>
+          <w:tcPr>
+            <w:tcW w:w="421" w:type="dxa"/>
+            <w:vMerge/>
+          </w:tcPr>
+          <w:p/>
+        </w:tc>
+        <w:tc>
+          <w:tcPr>
+            <w:tcW w:w="1559" w:type="dxa"/>
+          </w:tcPr>
+          <w:p>
+            <w:r>
+              <w:t>Attributes</w:t>
+            </w:r>
+          </w:p>
+        </w:tc>
+        <w:tc>
+          <w:tcPr>
+            <w:tcW w:w="7030" w:type="dxa"/>
+          </w:tcPr>
+          <w:p>
+            <w:r>
+              <w:t>id, guest, name, email, phone, address</w:t>
+            </w:r>
+          </w:p>
+        </w:tc>
+      </w:tr>
+      <w:tr>
+        <w:tc>
+          <w:tcPr>
+            <w:tcW w:w="421" w:type="dxa"/>
+            <w:vMerge/>
+          </w:tcPr>
+          <w:p/>
+        </w:tc>
+        <w:tc>
+          <w:tcPr>
+            <w:tcW w:w="1559" w:type="dxa"/>
+          </w:tcPr>
+          <w:p>
+            <w:r>
+              <w:t>Associations</w:t>
+            </w:r>
+          </w:p>
+        </w:tc>
+        <w:tc>
+          <w:tcPr>
+            <w:tcW w:w="7030" w:type="dxa"/>
+          </w:tcPr>
+          <w:p>
+            <w:r>
+              <w:t xml:space="preserve">Each guestData instance will have a guest associated to it (every guest will have an unique corresponding guest data) in a </w:t>
+            </w:r>
+            <w:r>
+              <w:rPr>
+                <w:b/>
+                <w:bCs/>
+              </w:rPr>
+              <w:t>OneToOne</w:t>
+            </w:r>
+            <w:r>
+              <w:t xml:space="preserve"> relationship with Guest entity.</w:t>
+            </w:r>
+          </w:p>
+        </w:tc>
+      </w:tr>
+    </w:tbl>
+    <w:p/>
+    <w:tbl>
+      <w:tblPr>
+        <w:tblStyle w:val="TableGrid"/>
+        <w:tblW w:w="0" w:type="auto"/>
+        <w:tblLook w:val="04A0" w:firstRow="1" w:lastRow="0" w:firstColumn="1" w:lastColumn="0" w:noHBand="0" w:noVBand="1"/>
+      </w:tblPr>
+      <w:tblGrid>
+        <w:gridCol w:w="421"/>
+        <w:gridCol w:w="1559"/>
+        <w:gridCol w:w="7030"/>
+      </w:tblGrid>
+      <w:tr>
+        <w:tc>
+          <w:tcPr>
+            <w:tcW w:w="421" w:type="dxa"/>
+            <w:vMerge w:val="restart"/>
+          </w:tcPr>
+          <w:p>
+            <w:r>
+              <w:t>4</w:t>
+            </w:r>
+          </w:p>
+        </w:tc>
+        <w:tc>
+          <w:tcPr>
+            <w:tcW w:w="1559" w:type="dxa"/>
+          </w:tcPr>
+          <w:p>
+            <w:r>
+              <w:t>Name</w:t>
+            </w:r>
+          </w:p>
+        </w:tc>
+        <w:tc>
+          <w:tcPr>
+            <w:tcW w:w="7030" w:type="dxa"/>
+          </w:tcPr>
+          <w:p>
+            <w:r>
+              <w:t>Room</w:t>
+            </w:r>
+          </w:p>
+        </w:tc>
+      </w:tr>
+      <w:tr>
+        <w:tc>
+          <w:tcPr>
+            <w:tcW w:w="421" w:type="dxa"/>
+            <w:vMerge/>
+          </w:tcPr>
+          <w:p/>
+        </w:tc>
+        <w:tc>
+          <w:tcPr>
+            <w:tcW w:w="1559" w:type="dxa"/>
+          </w:tcPr>
+          <w:p>
+            <w:r>
+              <w:t>Attributes</w:t>
+            </w:r>
+          </w:p>
+        </w:tc>
+        <w:tc>
+          <w:tcPr>
+            <w:tcW w:w="7030" w:type="dxa"/>
+          </w:tcPr>
+          <w:p>
+            <w:r>
+              <w:t>id, number, guests (List), roomType</w:t>
+            </w:r>
+          </w:p>
+        </w:tc>
+      </w:tr>
+      <w:tr>
+        <w:tc>
+          <w:tcPr>
+            <w:tcW w:w="421" w:type="dxa"/>
+            <w:vMerge/>
+          </w:tcPr>
+          <w:p/>
+        </w:tc>
+        <w:tc>
+          <w:tcPr>
+            <w:tcW w:w="1559" w:type="dxa"/>
+          </w:tcPr>
+          <w:p>
+            <w:r>
+              <w:t>Associations</w:t>
+            </w:r>
+          </w:p>
+        </w:tc>
+        <w:tc>
+          <w:tcPr>
+            <w:tcW w:w="7030" w:type="dxa"/>
+          </w:tcPr>
+          <w:p>
+            <w:r>
+              <w:t xml:space="preserve">Each room instance will have one or more guests associated to it in a </w:t>
+            </w:r>
+            <w:r>
+              <w:rPr>
+                <w:b/>
+                <w:bCs/>
+              </w:rPr>
+              <w:t>OneToMany</w:t>
+            </w:r>
+            <w:r>
+              <w:t xml:space="preserve"> relationship with Guest entity. Also, it will have a roomType associated to it (every room must have a room type) in a </w:t>
+            </w:r>
+            <w:r>
+              <w:rPr>
+                <w:b/>
+                <w:bCs/>
+              </w:rPr>
+              <w:t>ManyToOne</w:t>
+            </w:r>
+            <w:r>
+              <w:t xml:space="preserve"> relationship.</w:t>
+            </w:r>
+          </w:p>
+        </w:tc>
+      </w:tr>
+    </w:tbl>
+    <w:p/>
+    <w:tbl>
+      <w:tblPr>
+        <w:tblStyle w:val="TableGrid"/>
+        <w:tblW w:w="0" w:type="auto"/>
+        <w:tblLook w:val="04A0" w:firstRow="1" w:lastRow="0" w:firstColumn="1" w:lastColumn="0" w:noHBand="0" w:noVBand="1"/>
+      </w:tblPr>
+      <w:tblGrid>
+        <w:gridCol w:w="421"/>
+        <w:gridCol w:w="1559"/>
+        <w:gridCol w:w="7030"/>
+      </w:tblGrid>
+      <w:tr>
+        <w:tc>
+          <w:tcPr>
+            <w:tcW w:w="421" w:type="dxa"/>
+            <w:vMerge w:val="restart"/>
+          </w:tcPr>
+          <w:p>
+            <w:r>
+              <w:t>5</w:t>
+            </w:r>
+          </w:p>
+        </w:tc>
+        <w:tc>
+          <w:tcPr>
+            <w:tcW w:w="1559" w:type="dxa"/>
+          </w:tcPr>
+          <w:p>
+            <w:r>
+              <w:t>Name</w:t>
+            </w:r>
+          </w:p>
+        </w:tc>
+        <w:tc>
+          <w:tcPr>
+            <w:tcW w:w="7030" w:type="dxa"/>
+          </w:tcPr>
+          <w:p>
+            <w:r>
+              <w:t>RoomType</w:t>
+            </w:r>
+          </w:p>
+        </w:tc>
+      </w:tr>
+      <w:tr>
+        <w:tc>
+          <w:tcPr>
+            <w:tcW w:w="421" w:type="dxa"/>
+            <w:vMerge/>
+          </w:tcPr>
+          <w:p/>
+        </w:tc>
+        <w:tc>
+          <w:tcPr>
+            <w:tcW w:w="1559" w:type="dxa"/>
+          </w:tcPr>
+          <w:p>
+            <w:r>
+              <w:t>Attributes</w:t>
+            </w:r>
+          </w:p>
+        </w:tc>
+        <w:tc>
+          <w:tcPr>
+            <w:tcW w:w="7030" w:type="dxa"/>
+          </w:tcPr>
+          <w:p>
+            <w:r>
+              <w:t>id, name, cost, description, rooms (List)</w:t>
+            </w:r>
+          </w:p>
+        </w:tc>
+      </w:tr>
+      <w:tr>
+        <w:tc>
+          <w:tcPr>
+            <w:tcW w:w="421" w:type="dxa"/>
+            <w:vMerge/>
+          </w:tcPr>
+          <w:p/>
+        </w:tc>
+        <w:tc>
+          <w:tcPr>
+            <w:tcW w:w="1559" w:type="dxa"/>
+          </w:tcPr>
+          <w:p>
+            <w:r>
+              <w:t>Associations</w:t>
+            </w:r>
+          </w:p>
+        </w:tc>
+        <w:tc>
+          <w:tcPr>
+            <w:tcW w:w="7030" w:type="dxa"/>
+          </w:tcPr>
+          <w:p>
+            <w:r>
+              <w:t xml:space="preserve">Each roomType instance will have one or more rooms associated to it in a </w:t>
+            </w:r>
+            <w:r>
+              <w:rPr>
+                <w:b/>
+                <w:bCs/>
+              </w:rPr>
+              <w:t>OneToMany</w:t>
+            </w:r>
+            <w:r>
+              <w:t xml:space="preserve"> relationship with Room entity.</w:t>
+            </w:r>
+          </w:p>
+        </w:tc>
+      </w:tr>
+    </w:tbl>
+    <w:p/>
+    <w:tbl>
+      <w:tblPr>
+        <w:tblStyle w:val="TableGrid"/>
+        <w:tblW w:w="0" w:type="auto"/>
+        <w:tblLook w:val="04A0" w:firstRow="1" w:lastRow="0" w:firstColumn="1" w:lastColumn="0" w:noHBand="0" w:noVBand="1"/>
+      </w:tblPr>
+      <w:tblGrid>
+        <w:gridCol w:w="421"/>
+        <w:gridCol w:w="1559"/>
+        <w:gridCol w:w="7030"/>
+      </w:tblGrid>
+      <w:tr>
+        <w:tc>
+          <w:tcPr>
+            <w:tcW w:w="421" w:type="dxa"/>
+            <w:vMerge w:val="restart"/>
+          </w:tcPr>
+          <w:p>
+            <w:r>
+              <w:t>6</w:t>
+            </w:r>
+          </w:p>
+        </w:tc>
+        <w:tc>
+          <w:tcPr>
+            <w:tcW w:w="1559" w:type="dxa"/>
+          </w:tcPr>
+          <w:p>
+            <w:r>
+              <w:t>Name</w:t>
+            </w:r>
+          </w:p>
+        </w:tc>
+        <w:tc>
+          <w:tcPr>
+            <w:tcW w:w="7030" w:type="dxa"/>
+          </w:tcPr>
+          <w:p>
+            <w:r>
+              <w:t>User</w:t>
+            </w:r>
+          </w:p>
+        </w:tc>
+      </w:tr>
+      <w:tr>
+        <w:tc>
+          <w:tcPr>
+            <w:tcW w:w="421" w:type="dxa"/>
+            <w:vMerge/>
+          </w:tcPr>
+          <w:p/>
+        </w:tc>
+        <w:tc>
+          <w:tcPr>
+            <w:tcW w:w="1559" w:type="dxa"/>
+          </w:tcPr>
+          <w:p>
+            <w:r>
+              <w:t>Attributes</w:t>
+            </w:r>
+          </w:p>
+        </w:tc>
+        <w:tc>
+          <w:tcPr>
+            <w:tcW w:w="7030" w:type="dxa"/>
+          </w:tcPr>
+          <w:p>
+            <w:r>
+              <w:t>id, name, pass, isAdmin, bookings (List)</w:t>
+            </w:r>
+          </w:p>
+        </w:tc>
+      </w:tr>
+      <w:tr>
+        <w:tc>
+          <w:tcPr>
+            <w:tcW w:w="421" w:type="dxa"/>
+            <w:vMerge/>
+          </w:tcPr>
+          <w:p/>
+        </w:tc>
+        <w:tc>
+          <w:tcPr>
+            <w:tcW w:w="1559" w:type="dxa"/>
+          </w:tcPr>
+          <w:p>
+            <w:r>
+              <w:t>Associations</w:t>
+            </w:r>
+          </w:p>
+        </w:tc>
+        <w:tc>
+          <w:tcPr>
+            <w:tcW w:w="7030" w:type="dxa"/>
+          </w:tcPr>
+          <w:p>
+            <w:r>
+              <w:t xml:space="preserve">Each User instance will have one or more bookings associated to it in a </w:t>
+            </w:r>
+            <w:r>
+              <w:rPr>
+                <w:b/>
+                <w:bCs/>
+              </w:rPr>
+              <w:t>OneToMany</w:t>
+            </w:r>
+            <w:r>
+              <w:t xml:space="preserve"> relationship with Booking entity.</w:t>
+            </w:r>
+          </w:p>
+        </w:tc>
+      </w:tr>
+    </w:tbl>
+    <w:p/>
+    <w:p/>
+    <w:p>
+      <w:r>
+        <w:rPr>
+          <w:noProof/>
+        </w:rPr>
+        <w:drawing>
+          <wp:inline distT="0" distB="0" distL="0" distR="0" wp14:anchorId="41EEB8B7" wp14:editId="58D00988">
+            <wp:extent cx="4156075" cy="2538248"/>
+            <wp:effectExtent l="0" t="0" r="0" b="0"/>
+            <wp:docPr id="973610921" name="Picture 1" descr="Diagram&#10;&#10;Description automatically generated"/>
+            <wp:cNvGraphicFramePr>
+              <a:graphicFrameLocks xmlns:a="http://schemas.openxmlformats.org/drawingml/2006/main" noChangeAspect="1"/>
+            </wp:cNvGraphicFramePr>
+            <a:graphic xmlns:a="http://schemas.openxmlformats.org/drawingml/2006/main">
+              <a:graphicData uri="http://schemas.openxmlformats.org/drawingml/2006/picture">
+                <pic:pic xmlns:pic="http://schemas.openxmlformats.org/drawingml/2006/picture">
+                  <pic:nvPicPr>
+                    <pic:cNvPr id="973610921" name="Picture 1" descr="Diagram&#10;&#10;Description automatically generated"/>
+                    <pic:cNvPicPr/>
+                  </pic:nvPicPr>
+                  <pic:blipFill rotWithShape="1">
+                    <a:blip r:embed="rId14">
+                      <a:extLst>
+                        <a:ext uri="{BEBA8EAE-BF5A-486C-A8C5-ECC9F3942E4B}">
+                          <a14:imgProps xmlns:a14="http://schemas.microsoft.com/office/drawing/2010/main">
+                            <a14:imgLayer r:embed="rId15">
+                              <a14:imgEffect>
+                                <a14:sharpenSoften amount="25000"/>
+                              </a14:imgEffect>
+                            </a14:imgLayer>
+                          </a14:imgProps>
+                        </a:ext>
+                      </a:extLst>
+                    </a:blip>
+                    <a:srcRect t="6874" b="4957"/>
+                    <a:stretch/>
+                  </pic:blipFill>
+                  <pic:spPr bwMode="auto">
+                    <a:xfrm>
+                      <a:off x="0" y="0"/>
+                      <a:ext cx="4169562" cy="2546485"/>
+                    </a:xfrm>
+                    <a:prstGeom prst="rect">
+                      <a:avLst/>
+                    </a:prstGeom>
+                    <a:ln>
+                      <a:noFill/>
+                    </a:ln>
+                    <a:extLst>
+                      <a:ext uri="{53640926-AAD7-44D8-BBD7-CCE9431645EC}">
+                        <a14:shadowObscured xmlns:a14="http://schemas.microsoft.com/office/drawing/2010/main"/>
+                      </a:ext>
+                    </a:extLst>
+                  </pic:spPr>
+                </pic:pic>
+              </a:graphicData>
+            </a:graphic>
+          </wp:inline>
+        </w:drawing>
+      </w:r>
+    </w:p>
+    <w:p>
+      <w:pPr>
         <w:pStyle w:val="Heading2"/>
       </w:pPr>
       <w:bookmarkStart w:id="11" w:name="_Toc64843142"/>
       <w:r>
+        <w:lastRenderedPageBreak/>
         <w:t>Architectural Design</w:t>
       </w:r>
       <w:bookmarkEnd w:id="11"/>
@@ -5928,17 +6850,296 @@
       </w:r>
       <w:bookmarkEnd w:id="12"/>
     </w:p>
-    <w:p>
-      <w:pPr>
-        <w:pStyle w:val="InfoBlue"/>
-      </w:pPr>
-      <w:r>
-        <w:t>[Define the system’s conceptual architecture; use an architectural style and pattern - highlight its use and motivate your choice.]</w:t>
-      </w:r>
-    </w:p>
+    <w:p/>
     <w:p>
       <w:pPr>
         <w:pStyle w:val="BodyText"/>
+        <w:rPr>
+          <w:rFonts w:ascii="Times New Roman" w:hAnsi="Times New Roman" w:cs="Times New Roman"/>
+        </w:rPr>
+      </w:pPr>
+      <w:r>
+        <w:tab/>
+      </w:r>
+      <w:r>
+        <w:rPr>
+          <w:rFonts w:ascii="Times New Roman" w:hAnsi="Times New Roman" w:cs="Times New Roman"/>
+        </w:rPr>
+        <w:t xml:space="preserve">Naturally, Spring Boot is built following a </w:t>
+      </w:r>
+      <w:r>
+        <w:rPr>
+          <w:rFonts w:ascii="Times New Roman" w:hAnsi="Times New Roman" w:cs="Times New Roman"/>
+          <w:b/>
+          <w:bCs/>
+          <w:i/>
+          <w:iCs/>
+        </w:rPr>
+        <w:t>layered architecture</w:t>
+      </w:r>
+      <w:r>
+        <w:rPr>
+          <w:rFonts w:ascii="Times New Roman" w:hAnsi="Times New Roman" w:cs="Times New Roman"/>
+        </w:rPr>
+        <w:t xml:space="preserve"> in which each layer communicates to other layers. Organized into horizontal layers, where each layer has a specific responsibility and communicates with adjacent ones. This will help achieve separation of concerns and modularity, making the system easier to maintain and modify. </w:t>
+      </w:r>
+      <w:r>
+        <w:rPr>
+          <w:rFonts w:ascii="Times New Roman" w:hAnsi="Times New Roman" w:cs="Times New Roman"/>
+        </w:rPr>
+        <w:t xml:space="preserve">Besides that, this approach will also make the system very scalable and flexible as new resources are added to the system later on – </w:t>
+      </w:r>
+      <w:r>
+        <w:rPr>
+          <w:rFonts w:ascii="Times New Roman" w:hAnsi="Times New Roman" w:cs="Times New Roman"/>
+        </w:rPr>
+        <w:t xml:space="preserve">so that </w:t>
+      </w:r>
+      <w:r>
+        <w:rPr>
+          <w:rFonts w:ascii="Times New Roman" w:hAnsi="Times New Roman" w:cs="Times New Roman"/>
+        </w:rPr>
+        <w:t>each part of the system can evolve independently. Testing is also made easier by isolating different parts of the system</w:t>
+      </w:r>
+      <w:r>
+        <w:rPr>
+          <w:rFonts w:ascii="Times New Roman" w:hAnsi="Times New Roman" w:cs="Times New Roman"/>
+        </w:rPr>
+        <w:t>,</w:t>
+      </w:r>
+      <w:r>
+        <w:rPr>
+          <w:rFonts w:ascii="Times New Roman" w:hAnsi="Times New Roman" w:cs="Times New Roman"/>
+        </w:rPr>
+        <w:t xml:space="preserve"> </w:t>
+      </w:r>
+      <w:r>
+        <w:rPr>
+          <w:rFonts w:ascii="Times New Roman" w:hAnsi="Times New Roman" w:cs="Times New Roman"/>
+        </w:rPr>
+        <w:t>as</w:t>
+      </w:r>
+      <w:r>
+        <w:rPr>
+          <w:rFonts w:ascii="Times New Roman" w:hAnsi="Times New Roman" w:cs="Times New Roman"/>
+        </w:rPr>
+        <w:t xml:space="preserve"> we can test them independently. </w:t>
+      </w:r>
+    </w:p>
+    <w:p>
+      <w:pPr>
+        <w:pStyle w:val="BodyText"/>
+        <w:spacing w:after="0"/>
+        <w:rPr>
+          <w:rFonts w:ascii="Times New Roman" w:hAnsi="Times New Roman" w:cs="Times New Roman"/>
+        </w:rPr>
+      </w:pPr>
+    </w:p>
+    <w:p>
+      <w:pPr>
+        <w:pStyle w:val="BodyText"/>
+        <w:spacing w:before="240"/>
+        <w:rPr>
+          <w:rFonts w:ascii="Times New Roman" w:hAnsi="Times New Roman" w:cs="Times New Roman"/>
+        </w:rPr>
+      </w:pPr>
+      <w:r>
+        <w:rPr>
+          <w:rFonts w:ascii="Times New Roman" w:hAnsi="Times New Roman" w:cs="Times New Roman"/>
+        </w:rPr>
+        <w:tab/>
+      </w:r>
+      <w:r>
+        <w:rPr>
+          <w:rFonts w:ascii="Times New Roman" w:hAnsi="Times New Roman" w:cs="Times New Roman"/>
+          <w:i/>
+          <w:iCs/>
+          <w:u w:val="single"/>
+        </w:rPr>
+        <w:t>Presentation layer</w:t>
+      </w:r>
+      <w:r>
+        <w:rPr>
+          <w:rFonts w:ascii="Times New Roman" w:hAnsi="Times New Roman" w:cs="Times New Roman"/>
+        </w:rPr>
+        <w:t xml:space="preserve"> consists</w:t>
+      </w:r>
+      <w:r>
+        <w:rPr>
+          <w:rFonts w:ascii="Times New Roman" w:hAnsi="Times New Roman" w:cs="Times New Roman"/>
+        </w:rPr>
+        <w:t xml:space="preserve"> of views (the front-end of the application). It handles the HTTP requests and performs authentication. It will convert the JSON’s to Java Objects and vice-versa. Once it finishes processing, the business layer is called.</w:t>
+      </w:r>
+    </w:p>
+    <w:p>
+      <w:pPr>
+        <w:pStyle w:val="BodyText"/>
+        <w:rPr>
+          <w:rFonts w:ascii="Times New Roman" w:hAnsi="Times New Roman" w:cs="Times New Roman"/>
+        </w:rPr>
+      </w:pPr>
+      <w:r>
+        <w:rPr>
+          <w:rFonts w:ascii="Times New Roman" w:hAnsi="Times New Roman" w:cs="Times New Roman"/>
+        </w:rPr>
+        <w:tab/>
+        <w:t xml:space="preserve">The </w:t>
+      </w:r>
+      <w:r>
+        <w:rPr>
+          <w:rFonts w:ascii="Times New Roman" w:hAnsi="Times New Roman" w:cs="Times New Roman"/>
+          <w:i/>
+          <w:iCs/>
+          <w:u w:val="single"/>
+        </w:rPr>
+        <w:t>business logic layer</w:t>
+      </w:r>
+      <w:r>
+        <w:rPr>
+          <w:rFonts w:ascii="Times New Roman" w:hAnsi="Times New Roman" w:cs="Times New Roman"/>
+        </w:rPr>
+        <w:t xml:space="preserve"> contains all the operations on data provided, so it acts as the “brain” or the processor of the system. It consists of services classes. It is responsible for validation and authorization.</w:t>
+      </w:r>
+    </w:p>
+    <w:p>
+      <w:pPr>
+        <w:pStyle w:val="BodyText"/>
+        <w:rPr>
+          <w:rFonts w:ascii="Times New Roman" w:hAnsi="Times New Roman" w:cs="Times New Roman"/>
+        </w:rPr>
+      </w:pPr>
+      <w:r>
+        <w:rPr>
+          <w:rFonts w:ascii="Times New Roman" w:hAnsi="Times New Roman" w:cs="Times New Roman"/>
+        </w:rPr>
+        <w:tab/>
+        <w:t xml:space="preserve">The </w:t>
+      </w:r>
+      <w:r>
+        <w:rPr>
+          <w:rFonts w:ascii="Times New Roman" w:hAnsi="Times New Roman" w:cs="Times New Roman"/>
+          <w:i/>
+          <w:iCs/>
+          <w:u w:val="single"/>
+        </w:rPr>
+        <w:t>persistence layer</w:t>
+      </w:r>
+      <w:r>
+        <w:rPr>
+          <w:rFonts w:ascii="Times New Roman" w:hAnsi="Times New Roman" w:cs="Times New Roman"/>
+        </w:rPr>
+        <w:t xml:space="preserve"> contains all the database storage logic. It is responsible for converting business objects to the database row and vice-versa. </w:t>
+      </w:r>
+    </w:p>
+    <w:p>
+      <w:pPr>
+        <w:pStyle w:val="BodyText"/>
+        <w:rPr>
+          <w:rFonts w:ascii="Times New Roman" w:hAnsi="Times New Roman" w:cs="Times New Roman"/>
+        </w:rPr>
+      </w:pPr>
+      <w:r>
+        <w:rPr>
+          <w:rFonts w:ascii="Times New Roman" w:hAnsi="Times New Roman" w:cs="Times New Roman"/>
+        </w:rPr>
+        <w:tab/>
+      </w:r>
+      <w:r>
+        <w:rPr>
+          <w:rFonts w:ascii="Times New Roman" w:hAnsi="Times New Roman" w:cs="Times New Roman"/>
+          <w:i/>
+          <w:iCs/>
+          <w:u w:val="single"/>
+        </w:rPr>
+        <w:t>Database layer</w:t>
+      </w:r>
+      <w:r>
+        <w:rPr>
+          <w:rFonts w:ascii="Times New Roman" w:hAnsi="Times New Roman" w:cs="Times New Roman"/>
+        </w:rPr>
+        <w:t xml:space="preserve"> will consist of CRUD operations. Creating, retrieving, updating and deleting data will be assured by this layer.</w:t>
+      </w:r>
+    </w:p>
+    <w:p>
+      <w:pPr>
+        <w:pStyle w:val="BodyText"/>
+        <w:spacing w:after="0"/>
+        <w:rPr>
+          <w:rFonts w:ascii="Times New Roman" w:hAnsi="Times New Roman" w:cs="Times New Roman"/>
+        </w:rPr>
+      </w:pPr>
+    </w:p>
+    <w:p>
+      <w:pPr>
+        <w:pStyle w:val="BodyText"/>
+        <w:spacing w:before="240" w:after="0"/>
+        <w:rPr>
+          <w:rFonts w:ascii="Times New Roman" w:hAnsi="Times New Roman" w:cs="Times New Roman"/>
+        </w:rPr>
+      </w:pPr>
+      <w:r>
+        <w:rPr>
+          <w:rFonts w:ascii="Times New Roman" w:hAnsi="Times New Roman" w:cs="Times New Roman"/>
+        </w:rPr>
+        <w:tab/>
+        <w:t xml:space="preserve">The layered architecture is implemented using </w:t>
+      </w:r>
+      <w:r>
+        <w:rPr>
+          <w:rFonts w:ascii="Times New Roman" w:hAnsi="Times New Roman" w:cs="Times New Roman"/>
+          <w:b/>
+          <w:bCs/>
+        </w:rPr>
+        <w:t>dependency injection</w:t>
+      </w:r>
+      <w:r>
+        <w:rPr>
+          <w:rFonts w:ascii="Times New Roman" w:hAnsi="Times New Roman" w:cs="Times New Roman"/>
+        </w:rPr>
+        <w:t xml:space="preserve"> (</w:t>
+      </w:r>
+      <w:r>
+        <w:rPr>
+          <w:rFonts w:ascii="Times New Roman" w:hAnsi="Times New Roman" w:cs="Times New Roman"/>
+        </w:rPr>
+        <w:t xml:space="preserve">using </w:t>
+      </w:r>
+      <w:r>
+        <w:rPr>
+          <w:rFonts w:ascii="Times New Roman" w:hAnsi="Times New Roman" w:cs="Times New Roman"/>
+          <w:b/>
+          <w:bCs/>
+        </w:rPr>
+        <w:t>@Autowired</w:t>
+      </w:r>
+      <w:r>
+        <w:rPr>
+          <w:rFonts w:ascii="Times New Roman" w:hAnsi="Times New Roman" w:cs="Times New Roman"/>
+        </w:rPr>
+        <w:t>)</w:t>
+      </w:r>
+      <w:r>
+        <w:rPr>
+          <w:rFonts w:ascii="Times New Roman" w:hAnsi="Times New Roman" w:cs="Times New Roman"/>
+        </w:rPr>
+        <w:t xml:space="preserve"> and inversion of control.</w:t>
+      </w:r>
+      <w:r>
+        <w:rPr>
+          <w:rFonts w:ascii="Times New Roman" w:hAnsi="Times New Roman" w:cs="Times New Roman"/>
+        </w:rPr>
+        <w:t xml:space="preserve"> </w:t>
+      </w:r>
+    </w:p>
+    <w:p>
+      <w:pPr>
+        <w:pStyle w:val="BodyText"/>
+        <w:spacing w:after="0"/>
+      </w:pPr>
+    </w:p>
+    <w:p>
+      <w:pPr>
+        <w:pStyle w:val="BodyText"/>
       </w:pPr>
     </w:p>
     <w:p>
@@ -5947,56 +7148,129 @@
       </w:pPr>
       <w:bookmarkStart w:id="13" w:name="_Toc64843144"/>
       <w:r>
+        <w:lastRenderedPageBreak/>
         <w:t>Package Design</w:t>
       </w:r>
       <w:bookmarkEnd w:id="13"/>
       <w:r>
         <w:t xml:space="preserve"> </w:t>
       </w:r>
-    </w:p>
-    <w:p>
-      <w:pPr>
-        <w:pStyle w:val="InfoBlue"/>
-      </w:pPr>
-      <w:r>
-        <w:t>[Create a package diagram]</w:t>
-      </w:r>
-    </w:p>
+      <w:bookmarkStart w:id="14" w:name="_Toc64843145"/>
+    </w:p>
+    <w:p>
+      <w:r>
+        <w:rPr>
+          <w:noProof/>
+        </w:rPr>
+        <w:drawing>
+          <wp:inline distT="0" distB="0" distL="0" distR="0" wp14:anchorId="59E02957" wp14:editId="309D904B">
+            <wp:extent cx="2468973" cy="5414838"/>
+            <wp:effectExtent l="0" t="0" r="7620" b="0"/>
+            <wp:docPr id="1025127848" name="Picture 1" descr="Diagram&#10;&#10;Description automatically generated"/>
+            <wp:cNvGraphicFramePr>
+              <a:graphicFrameLocks xmlns:a="http://schemas.openxmlformats.org/drawingml/2006/main" noChangeAspect="1"/>
+            </wp:cNvGraphicFramePr>
+            <a:graphic xmlns:a="http://schemas.openxmlformats.org/drawingml/2006/main">
+              <a:graphicData uri="http://schemas.openxmlformats.org/drawingml/2006/picture">
+                <pic:pic xmlns:pic="http://schemas.openxmlformats.org/drawingml/2006/picture">
+                  <pic:nvPicPr>
+                    <pic:cNvPr id="1025127848" name="Picture 1" descr="Diagram&#10;&#10;Description automatically generated"/>
+                    <pic:cNvPicPr/>
+                  </pic:nvPicPr>
+                  <pic:blipFill>
+                    <a:blip r:embed="rId16">
+                      <a:extLst>
+                        <a:ext uri="{BEBA8EAE-BF5A-486C-A8C5-ECC9F3942E4B}">
+                          <a14:imgProps xmlns:a14="http://schemas.microsoft.com/office/drawing/2010/main">
+                            <a14:imgLayer r:embed="rId17">
+                              <a14:imgEffect>
+                                <a14:sharpenSoften amount="25000"/>
+                              </a14:imgEffect>
+                            </a14:imgLayer>
+                          </a14:imgProps>
+                        </a:ext>
+                      </a:extLst>
+                    </a:blip>
+                    <a:stretch>
+                      <a:fillRect/>
+                    </a:stretch>
+                  </pic:blipFill>
+                  <pic:spPr>
+                    <a:xfrm>
+                      <a:off x="0" y="0"/>
+                      <a:ext cx="2501414" cy="5485987"/>
+                    </a:xfrm>
+                    <a:prstGeom prst="rect">
+                      <a:avLst/>
+                    </a:prstGeom>
+                  </pic:spPr>
+                </pic:pic>
+              </a:graphicData>
+            </a:graphic>
+          </wp:inline>
+        </w:drawing>
+      </w:r>
+    </w:p>
+    <w:p/>
+    <w:p/>
     <w:p>
       <w:pPr>
         <w:pStyle w:val="Heading3"/>
       </w:pPr>
-      <w:bookmarkStart w:id="14" w:name="_Toc64843145"/>
+      <w:r>
+        <w:t>Component and Deployment Diagram</w:t>
+      </w:r>
+      <w:bookmarkEnd w:id="14"/>
+    </w:p>
+    <w:p>
+      <w:pPr>
+        <w:pStyle w:val="BodyText"/>
+      </w:pPr>
+      <w:r>
+        <w:drawing>
+          <wp:inline distT="0" distB="0" distL="0" distR="0" wp14:anchorId="760E3063" wp14:editId="5C00B7EB">
+            <wp:extent cx="4500438" cy="2657355"/>
+            <wp:effectExtent l="0" t="0" r="0" b="0"/>
+            <wp:docPr id="733700951" name="Picture 1" descr="Diagram&#10;&#10;Description automatically generated"/>
+            <wp:cNvGraphicFramePr>
+              <a:graphicFrameLocks xmlns:a="http://schemas.openxmlformats.org/drawingml/2006/main" noChangeAspect="1"/>
+            </wp:cNvGraphicFramePr>
+            <a:graphic xmlns:a="http://schemas.openxmlformats.org/drawingml/2006/main">
+              <a:graphicData uri="http://schemas.openxmlformats.org/drawingml/2006/picture">
+                <pic:pic xmlns:pic="http://schemas.openxmlformats.org/drawingml/2006/picture">
+                  <pic:nvPicPr>
+                    <pic:cNvPr id="733700951" name="Picture 1" descr="Diagram&#10;&#10;Description automatically generated"/>
+                    <pic:cNvPicPr/>
+                  </pic:nvPicPr>
+                  <pic:blipFill>
+                    <a:blip r:embed="rId18"/>
+                    <a:stretch>
+                      <a:fillRect/>
+                    </a:stretch>
+                  </pic:blipFill>
+                  <pic:spPr>
+                    <a:xfrm>
+                      <a:off x="0" y="0"/>
+                      <a:ext cx="4546929" cy="2684806"/>
+                    </a:xfrm>
+                    <a:prstGeom prst="rect">
+                      <a:avLst/>
+                    </a:prstGeom>
+                  </pic:spPr>
+                </pic:pic>
+              </a:graphicData>
+            </a:graphic>
+          </wp:inline>
+        </w:drawing>
+      </w:r>
+    </w:p>
+    <w:p>
+      <w:pPr>
+        <w:pStyle w:val="Heading1"/>
+      </w:pPr>
+      <w:bookmarkStart w:id="15" w:name="_Toc64843146"/>
       <w:r>
         <w:lastRenderedPageBreak/>
-        <w:t>Component and Deployment Diagram</w:t>
-      </w:r>
-      <w:bookmarkEnd w:id="14"/>
-    </w:p>
-    <w:p>
-      <w:pPr>
-        <w:pStyle w:val="InfoBlue"/>
-      </w:pPr>
-      <w:r>
-        <w:t>[Create the component and deployment diagrams.]</w:t>
-      </w:r>
-    </w:p>
-    <w:p>
-      <w:pPr>
-        <w:pStyle w:val="BodyText"/>
-      </w:pPr>
-    </w:p>
-    <w:p>
-      <w:pPr>
-        <w:pStyle w:val="BodyText"/>
-      </w:pPr>
-    </w:p>
-    <w:p>
-      <w:pPr>
-        <w:pStyle w:val="Heading1"/>
-      </w:pPr>
-      <w:bookmarkStart w:id="15" w:name="_Toc64843146"/>
-      <w:r>
         <w:t>Deliverable 3</w:t>
       </w:r>
       <w:bookmarkEnd w:id="15"/>
@@ -6148,9 +7422,9 @@
     </w:p>
     <w:p/>
     <w:sectPr>
-      <w:headerReference w:type="default" r:id="rId14"/>
-      <w:footerReference w:type="even" r:id="rId15"/>
-      <w:footerReference w:type="first" r:id="rId16"/>
+      <w:headerReference w:type="default" r:id="rId19"/>
+      <w:footerReference w:type="even" r:id="rId20"/>
+      <w:footerReference w:type="first" r:id="rId21"/>
       <w:pgSz w:w="11900" w:h="16840"/>
       <w:pgMar w:top="1440" w:right="1440" w:bottom="1440" w:left="1440" w:header="708" w:footer="708" w:gutter="0"/>
       <w:cols w:space="708"/>
@@ -6161,7 +7435,7 @@
 </file>
 
 <file path=word/endnotes.xml><?xml version="1.0" encoding="utf-8"?>
-<w:endnotes xmlns:wpc="http://schemas.microsoft.com/office/word/2010/wordprocessingCanvas" xmlns:cx="http://schemas.microsoft.com/office/drawing/2014/chartex" xmlns:cx1="http://schemas.microsoft.com/office/drawing/2015/9/8/chartex" xmlns:cx2="http://schemas.microsoft.com/office/drawing/2015/10/21/chartex" xmlns:cx3="http://schemas.microsoft.com/office/drawing/2016/5/9/chartex" xmlns:cx4="http://schemas.microsoft.com/office/drawing/2016/5/10/chartex" xmlns:cx5="http://schemas.microsoft.com/office/drawing/2016/5/11/chartex" xmlns:cx6="http://schemas.microsoft.com/office/drawing/2016/5/12/chartex" xmlns:cx7="http://schemas.microsoft.com/office/drawing/2016/5/13/chartex" xmlns:cx8="http://schemas.microsoft.com/office/drawing/2016/5/14/chartex" xmlns:mc="http://schemas.openxmlformats.org/markup-compatibility/2006" xmlns:aink="http://schemas.microsoft.com/office/drawing/2016/ink" xmlns:am3d="http://schemas.microsoft.com/office/drawing/2017/model3d" xmlns:o="urn:schemas-microsoft-com:office:office" xmlns:oel="http://schemas.microsoft.com/office/2019/extlst" xmlns:r="http://schemas.openxmlformats.org/officeDocument/2006/relationships" xmlns:m="http://schemas.openxmlformats.org/officeDocument/2006/math" xmlns:v="urn:schemas-microsoft-com:vml" xmlns:wp14="http://schemas.microsoft.com/office/word/2010/wordprocessingDrawing" xmlns:wp="http://schemas.openxmlformats.org/drawingml/2006/wordprocessingDrawing" xmlns:w10="urn:schemas-microsoft-com:office:word" xmlns:w="http://schemas.openxmlformats.org/wordprocessingml/2006/main" xmlns:w14="http://schemas.microsoft.com/office/word/2010/wordml" xmlns:w15="http://schemas.microsoft.com/office/word/2012/wordml" xmlns:w16cex="http://schemas.microsoft.com/office/word/2018/wordml/cex" xmlns:w16cid="http://schemas.microsoft.com/office/word/2016/wordml/cid" xmlns:w16="http://schemas.microsoft.com/office/word/2018/wordml" xmlns:w16sdtdh="http://schemas.microsoft.com/office/word/2020/wordml/sdtdatahash" xmlns:w16se="http://schemas.microsoft.com/office/word/2015/wordml/symex" xmlns:wpg="http://schemas.microsoft.com/office/word/2010/wordprocessingGroup" xmlns:wpi="http://schemas.microsoft.com/office/word/2010/wordprocessingInk" xmlns:wne="http://schemas.microsoft.com/office/word/2006/wordml" xmlns:wps="http://schemas.microsoft.com/office/word/2010/wordprocessingShape" mc:Ignorable="w14 w15 w16se w16cid w16 w16cex w16sdtdh wp14">
+<w:endnotes xmlns:wpc="http://schemas.microsoft.com/office/word/2010/wordprocessingCanvas" xmlns:cx="http://schemas.microsoft.com/office/drawing/2014/chartex" xmlns:cx1="http://schemas.microsoft.com/office/drawing/2015/9/8/chartex" xmlns:cx2="http://schemas.microsoft.com/office/drawing/2015/10/21/chartex" xmlns:cx3="http://schemas.microsoft.com/office/drawing/2016/5/9/chartex" xmlns:cx4="http://schemas.microsoft.com/office/drawing/2016/5/10/chartex" xmlns:cx5="http://schemas.microsoft.com/office/drawing/2016/5/11/chartex" xmlns:cx6="http://schemas.microsoft.com/office/drawing/2016/5/12/chartex" xmlns:cx7="http://schemas.microsoft.com/office/drawing/2016/5/13/chartex" xmlns:cx8="http://schemas.microsoft.com/office/drawing/2016/5/14/chartex" xmlns:mc="http://schemas.openxmlformats.org/markup-compatibility/2006" xmlns:aink="http://schemas.microsoft.com/office/drawing/2016/ink" xmlns:am3d="http://schemas.microsoft.com/office/drawing/2017/model3d" xmlns:o="urn:schemas-microsoft-com:office:office" xmlns:oel="http://schemas.microsoft.com/office/2019/extlst" xmlns:r="http://schemas.openxmlformats.org/officeDocument/2006/relationships" xmlns:m="http://schemas.openxmlformats.org/officeDocument/2006/math" xmlns:v="urn:schemas-microsoft-com:vml" xmlns:wp14="http://schemas.microsoft.com/office/word/2010/wordprocessingDrawing" xmlns:wp="http://schemas.openxmlformats.org/drawingml/2006/wordprocessingDrawing" xmlns:w10="urn:schemas-microsoft-com:office:word" xmlns:w="http://schemas.openxmlformats.org/wordprocessingml/2006/main" xmlns:w14="http://schemas.microsoft.com/office/word/2010/wordml" xmlns:w15="http://schemas.microsoft.com/office/word/2012/wordml" xmlns:w16cex="http://schemas.microsoft.com/office/word/2018/wordml/cex" xmlns:w16cid="http://schemas.microsoft.com/office/word/2016/wordml/cid" xmlns:w16="http://schemas.microsoft.com/office/word/2018/wordml" xmlns:w16du="http://schemas.microsoft.com/office/word/2023/wordml/word16du" xmlns:w16sdtdh="http://schemas.microsoft.com/office/word/2020/wordml/sdtdatahash" xmlns:w16se="http://schemas.microsoft.com/office/word/2015/wordml/symex" xmlns:wpg="http://schemas.microsoft.com/office/word/2010/wordprocessingGroup" xmlns:wpi="http://schemas.microsoft.com/office/word/2010/wordprocessingInk" xmlns:wne="http://schemas.microsoft.com/office/word/2006/wordml" xmlns:wps="http://schemas.microsoft.com/office/word/2010/wordprocessingShape" mc:Ignorable="w14 w15 w16se w16cid w16 w16cex w16sdtdh wp14">
   <w:endnote w:type="separator" w:id="-1">
     <w:p>
       <w:r>
@@ -6180,7 +7454,7 @@
 </file>
 
 <file path=word/footer1.xml><?xml version="1.0" encoding="utf-8"?>
-<w:ftr xmlns:wpc="http://schemas.microsoft.com/office/word/2010/wordprocessingCanvas" xmlns:cx="http://schemas.microsoft.com/office/drawing/2014/chartex" xmlns:cx1="http://schemas.microsoft.com/office/drawing/2015/9/8/chartex" xmlns:cx2="http://schemas.microsoft.com/office/drawing/2015/10/21/chartex" xmlns:cx3="http://schemas.microsoft.com/office/drawing/2016/5/9/chartex" xmlns:cx4="http://schemas.microsoft.com/office/drawing/2016/5/10/chartex" xmlns:cx5="http://schemas.microsoft.com/office/drawing/2016/5/11/chartex" xmlns:cx6="http://schemas.microsoft.com/office/drawing/2016/5/12/chartex" xmlns:cx7="http://schemas.microsoft.com/office/drawing/2016/5/13/chartex" xmlns:cx8="http://schemas.microsoft.com/office/drawing/2016/5/14/chartex" xmlns:mc="http://schemas.openxmlformats.org/markup-compatibility/2006" xmlns:aink="http://schemas.microsoft.com/office/drawing/2016/ink" xmlns:am3d="http://schemas.microsoft.com/office/drawing/2017/model3d" xmlns:o="urn:schemas-microsoft-com:office:office" xmlns:oel="http://schemas.microsoft.com/office/2019/extlst" xmlns:r="http://schemas.openxmlformats.org/officeDocument/2006/relationships" xmlns:m="http://schemas.openxmlformats.org/officeDocument/2006/math" xmlns:v="urn:schemas-microsoft-com:vml" xmlns:wp14="http://schemas.microsoft.com/office/word/2010/wordprocessingDrawing" xmlns:wp="http://schemas.openxmlformats.org/drawingml/2006/wordprocessingDrawing" xmlns:w10="urn:schemas-microsoft-com:office:word" xmlns:w="http://schemas.openxmlformats.org/wordprocessingml/2006/main" xmlns:w14="http://schemas.microsoft.com/office/word/2010/wordml" xmlns:w15="http://schemas.microsoft.com/office/word/2012/wordml" xmlns:w16cex="http://schemas.microsoft.com/office/word/2018/wordml/cex" xmlns:w16cid="http://schemas.microsoft.com/office/word/2016/wordml/cid" xmlns:w16="http://schemas.microsoft.com/office/word/2018/wordml" xmlns:w16sdtdh="http://schemas.microsoft.com/office/word/2020/wordml/sdtdatahash" xmlns:w16se="http://schemas.microsoft.com/office/word/2015/wordml/symex" xmlns:wpg="http://schemas.microsoft.com/office/word/2010/wordprocessingGroup" xmlns:wpi="http://schemas.microsoft.com/office/word/2010/wordprocessingInk" xmlns:wne="http://schemas.microsoft.com/office/word/2006/wordml" xmlns:wps="http://schemas.microsoft.com/office/word/2010/wordprocessingShape" mc:Ignorable="w14 w15 w16se w16cid w16 w16cex w16sdtdh wp14">
+<w:ftr xmlns:wpc="http://schemas.microsoft.com/office/word/2010/wordprocessingCanvas" xmlns:cx="http://schemas.microsoft.com/office/drawing/2014/chartex" xmlns:cx1="http://schemas.microsoft.com/office/drawing/2015/9/8/chartex" xmlns:cx2="http://schemas.microsoft.com/office/drawing/2015/10/21/chartex" xmlns:cx3="http://schemas.microsoft.com/office/drawing/2016/5/9/chartex" xmlns:cx4="http://schemas.microsoft.com/office/drawing/2016/5/10/chartex" xmlns:cx5="http://schemas.microsoft.com/office/drawing/2016/5/11/chartex" xmlns:cx6="http://schemas.microsoft.com/office/drawing/2016/5/12/chartex" xmlns:cx7="http://schemas.microsoft.com/office/drawing/2016/5/13/chartex" xmlns:cx8="http://schemas.microsoft.com/office/drawing/2016/5/14/chartex" xmlns:mc="http://schemas.openxmlformats.org/markup-compatibility/2006" xmlns:aink="http://schemas.microsoft.com/office/drawing/2016/ink" xmlns:am3d="http://schemas.microsoft.com/office/drawing/2017/model3d" xmlns:o="urn:schemas-microsoft-com:office:office" xmlns:oel="http://schemas.microsoft.com/office/2019/extlst" xmlns:r="http://schemas.openxmlformats.org/officeDocument/2006/relationships" xmlns:m="http://schemas.openxmlformats.org/officeDocument/2006/math" xmlns:v="urn:schemas-microsoft-com:vml" xmlns:wp14="http://schemas.microsoft.com/office/word/2010/wordprocessingDrawing" xmlns:wp="http://schemas.openxmlformats.org/drawingml/2006/wordprocessingDrawing" xmlns:w10="urn:schemas-microsoft-com:office:word" xmlns:w="http://schemas.openxmlformats.org/wordprocessingml/2006/main" xmlns:w14="http://schemas.microsoft.com/office/word/2010/wordml" xmlns:w15="http://schemas.microsoft.com/office/word/2012/wordml" xmlns:w16cex="http://schemas.microsoft.com/office/word/2018/wordml/cex" xmlns:w16cid="http://schemas.microsoft.com/office/word/2016/wordml/cid" xmlns:w16="http://schemas.microsoft.com/office/word/2018/wordml" xmlns:w16du="http://schemas.microsoft.com/office/word/2023/wordml/word16du" xmlns:w16sdtdh="http://schemas.microsoft.com/office/word/2020/wordml/sdtdatahash" xmlns:w16se="http://schemas.microsoft.com/office/word/2015/wordml/symex" xmlns:wpg="http://schemas.microsoft.com/office/word/2010/wordprocessingGroup" xmlns:wpi="http://schemas.microsoft.com/office/word/2010/wordprocessingInk" xmlns:wne="http://schemas.microsoft.com/office/word/2006/wordml" xmlns:wps="http://schemas.microsoft.com/office/word/2010/wordprocessingShape" mc:Ignorable="w14 w15 w16se w16cid w16 w16cex w16sdtdh wp14">
   <w:sdt>
     <w:sdtPr>
       <w:rPr>
@@ -6232,7 +7506,7 @@
 </file>
 
 <file path=word/footer2.xml><?xml version="1.0" encoding="utf-8"?>
-<w:ftr xmlns:wpc="http://schemas.microsoft.com/office/word/2010/wordprocessingCanvas" xmlns:cx="http://schemas.microsoft.com/office/drawing/2014/chartex" xmlns:cx1="http://schemas.microsoft.com/office/drawing/2015/9/8/chartex" xmlns:cx2="http://schemas.microsoft.com/office/drawing/2015/10/21/chartex" xmlns:cx3="http://schemas.microsoft.com/office/drawing/2016/5/9/chartex" xmlns:cx4="http://schemas.microsoft.com/office/drawing/2016/5/10/chartex" xmlns:cx5="http://schemas.microsoft.com/office/drawing/2016/5/11/chartex" xmlns:cx6="http://schemas.microsoft.com/office/drawing/2016/5/12/chartex" xmlns:cx7="http://schemas.microsoft.com/office/drawing/2016/5/13/chartex" xmlns:cx8="http://schemas.microsoft.com/office/drawing/2016/5/14/chartex" xmlns:mc="http://schemas.openxmlformats.org/markup-compatibility/2006" xmlns:aink="http://schemas.microsoft.com/office/drawing/2016/ink" xmlns:am3d="http://schemas.microsoft.com/office/drawing/2017/model3d" xmlns:o="urn:schemas-microsoft-com:office:office" xmlns:oel="http://schemas.microsoft.com/office/2019/extlst" xmlns:r="http://schemas.openxmlformats.org/officeDocument/2006/relationships" xmlns:m="http://schemas.openxmlformats.org/officeDocument/2006/math" xmlns:v="urn:schemas-microsoft-com:vml" xmlns:wp14="http://schemas.microsoft.com/office/word/2010/wordprocessingDrawing" xmlns:wp="http://schemas.openxmlformats.org/drawingml/2006/wordprocessingDrawing" xmlns:w10="urn:schemas-microsoft-com:office:word" xmlns:w="http://schemas.openxmlformats.org/wordprocessingml/2006/main" xmlns:w14="http://schemas.microsoft.com/office/word/2010/wordml" xmlns:w15="http://schemas.microsoft.com/office/word/2012/wordml" xmlns:w16cex="http://schemas.microsoft.com/office/word/2018/wordml/cex" xmlns:w16cid="http://schemas.microsoft.com/office/word/2016/wordml/cid" xmlns:w16="http://schemas.microsoft.com/office/word/2018/wordml" xmlns:w16sdtdh="http://schemas.microsoft.com/office/word/2020/wordml/sdtdatahash" xmlns:w16se="http://schemas.microsoft.com/office/word/2015/wordml/symex" xmlns:wpg="http://schemas.microsoft.com/office/word/2010/wordprocessingGroup" xmlns:wpi="http://schemas.microsoft.com/office/word/2010/wordprocessingInk" xmlns:wne="http://schemas.microsoft.com/office/word/2006/wordml" xmlns:wps="http://schemas.microsoft.com/office/word/2010/wordprocessingShape" mc:Ignorable="w14 w15 w16se w16cid w16 w16cex w16sdtdh wp14">
+<w:ftr xmlns:wpc="http://schemas.microsoft.com/office/word/2010/wordprocessingCanvas" xmlns:cx="http://schemas.microsoft.com/office/drawing/2014/chartex" xmlns:cx1="http://schemas.microsoft.com/office/drawing/2015/9/8/chartex" xmlns:cx2="http://schemas.microsoft.com/office/drawing/2015/10/21/chartex" xmlns:cx3="http://schemas.microsoft.com/office/drawing/2016/5/9/chartex" xmlns:cx4="http://schemas.microsoft.com/office/drawing/2016/5/10/chartex" xmlns:cx5="http://schemas.microsoft.com/office/drawing/2016/5/11/chartex" xmlns:cx6="http://schemas.microsoft.com/office/drawing/2016/5/12/chartex" xmlns:cx7="http://schemas.microsoft.com/office/drawing/2016/5/13/chartex" xmlns:cx8="http://schemas.microsoft.com/office/drawing/2016/5/14/chartex" xmlns:mc="http://schemas.openxmlformats.org/markup-compatibility/2006" xmlns:aink="http://schemas.microsoft.com/office/drawing/2016/ink" xmlns:am3d="http://schemas.microsoft.com/office/drawing/2017/model3d" xmlns:o="urn:schemas-microsoft-com:office:office" xmlns:oel="http://schemas.microsoft.com/office/2019/extlst" xmlns:r="http://schemas.openxmlformats.org/officeDocument/2006/relationships" xmlns:m="http://schemas.openxmlformats.org/officeDocument/2006/math" xmlns:v="urn:schemas-microsoft-com:vml" xmlns:wp14="http://schemas.microsoft.com/office/word/2010/wordprocessingDrawing" xmlns:wp="http://schemas.openxmlformats.org/drawingml/2006/wordprocessingDrawing" xmlns:w10="urn:schemas-microsoft-com:office:word" xmlns:w="http://schemas.openxmlformats.org/wordprocessingml/2006/main" xmlns:w14="http://schemas.microsoft.com/office/word/2010/wordml" xmlns:w15="http://schemas.microsoft.com/office/word/2012/wordml" xmlns:w16cex="http://schemas.microsoft.com/office/word/2018/wordml/cex" xmlns:w16cid="http://schemas.microsoft.com/office/word/2016/wordml/cid" xmlns:w16="http://schemas.microsoft.com/office/word/2018/wordml" xmlns:w16du="http://schemas.microsoft.com/office/word/2023/wordml/word16du" xmlns:w16sdtdh="http://schemas.microsoft.com/office/word/2020/wordml/sdtdatahash" xmlns:w16se="http://schemas.microsoft.com/office/word/2015/wordml/symex" xmlns:wpg="http://schemas.microsoft.com/office/word/2010/wordprocessingGroup" xmlns:wpi="http://schemas.microsoft.com/office/word/2010/wordprocessingInk" xmlns:wne="http://schemas.microsoft.com/office/word/2006/wordml" xmlns:wps="http://schemas.microsoft.com/office/word/2010/wordprocessingShape" mc:Ignorable="w14 w15 w16se w16cid w16 w16cex w16sdtdh wp14">
   <w:p>
     <w:pPr>
       <w:pStyle w:val="Footer"/>
@@ -6265,7 +7539,7 @@
 </file>
 
 <file path=word/footnotes.xml><?xml version="1.0" encoding="utf-8"?>
-<w:footnotes xmlns:wpc="http://schemas.microsoft.com/office/word/2010/wordprocessingCanvas" xmlns:cx="http://schemas.microsoft.com/office/drawing/2014/chartex" xmlns:cx1="http://schemas.microsoft.com/office/drawing/2015/9/8/chartex" xmlns:cx2="http://schemas.microsoft.com/office/drawing/2015/10/21/chartex" xmlns:cx3="http://schemas.microsoft.com/office/drawing/2016/5/9/chartex" xmlns:cx4="http://schemas.microsoft.com/office/drawing/2016/5/10/chartex" xmlns:cx5="http://schemas.microsoft.com/office/drawing/2016/5/11/chartex" xmlns:cx6="http://schemas.microsoft.com/office/drawing/2016/5/12/chartex" xmlns:cx7="http://schemas.microsoft.com/office/drawing/2016/5/13/chartex" xmlns:cx8="http://schemas.microsoft.com/office/drawing/2016/5/14/chartex" xmlns:mc="http://schemas.openxmlformats.org/markup-compatibility/2006" xmlns:aink="http://schemas.microsoft.com/office/drawing/2016/ink" xmlns:am3d="http://schemas.microsoft.com/office/drawing/2017/model3d" xmlns:o="urn:schemas-microsoft-com:office:office" xmlns:oel="http://schemas.microsoft.com/office/2019/extlst" xmlns:r="http://schemas.openxmlformats.org/officeDocument/2006/relationships" xmlns:m="http://schemas.openxmlformats.org/officeDocument/2006/math" xmlns:v="urn:schemas-microsoft-com:vml" xmlns:wp14="http://schemas.microsoft.com/office/word/2010/wordprocessingDrawing" xmlns:wp="http://schemas.openxmlformats.org/drawingml/2006/wordprocessingDrawing" xmlns:w10="urn:schemas-microsoft-com:office:word" xmlns:w="http://schemas.openxmlformats.org/wordprocessingml/2006/main" xmlns:w14="http://schemas.microsoft.com/office/word/2010/wordml" xmlns:w15="http://schemas.microsoft.com/office/word/2012/wordml" xmlns:w16cex="http://schemas.microsoft.com/office/word/2018/wordml/cex" xmlns:w16cid="http://schemas.microsoft.com/office/word/2016/wordml/cid" xmlns:w16="http://schemas.microsoft.com/office/word/2018/wordml" xmlns:w16sdtdh="http://schemas.microsoft.com/office/word/2020/wordml/sdtdatahash" xmlns:w16se="http://schemas.microsoft.com/office/word/2015/wordml/symex" xmlns:wpg="http://schemas.microsoft.com/office/word/2010/wordprocessingGroup" xmlns:wpi="http://schemas.microsoft.com/office/word/2010/wordprocessingInk" xmlns:wne="http://schemas.microsoft.com/office/word/2006/wordml" xmlns:wps="http://schemas.microsoft.com/office/word/2010/wordprocessingShape" mc:Ignorable="w14 w15 w16se w16cid w16 w16cex w16sdtdh wp14">
+<w:footnotes xmlns:wpc="http://schemas.microsoft.com/office/word/2010/wordprocessingCanvas" xmlns:cx="http://schemas.microsoft.com/office/drawing/2014/chartex" xmlns:cx1="http://schemas.microsoft.com/office/drawing/2015/9/8/chartex" xmlns:cx2="http://schemas.microsoft.com/office/drawing/2015/10/21/chartex" xmlns:cx3="http://schemas.microsoft.com/office/drawing/2016/5/9/chartex" xmlns:cx4="http://schemas.microsoft.com/office/drawing/2016/5/10/chartex" xmlns:cx5="http://schemas.microsoft.com/office/drawing/2016/5/11/chartex" xmlns:cx6="http://schemas.microsoft.com/office/drawing/2016/5/12/chartex" xmlns:cx7="http://schemas.microsoft.com/office/drawing/2016/5/13/chartex" xmlns:cx8="http://schemas.microsoft.com/office/drawing/2016/5/14/chartex" xmlns:mc="http://schemas.openxmlformats.org/markup-compatibility/2006" xmlns:aink="http://schemas.microsoft.com/office/drawing/2016/ink" xmlns:am3d="http://schemas.microsoft.com/office/drawing/2017/model3d" xmlns:o="urn:schemas-microsoft-com:office:office" xmlns:oel="http://schemas.microsoft.com/office/2019/extlst" xmlns:r="http://schemas.openxmlformats.org/officeDocument/2006/relationships" xmlns:m="http://schemas.openxmlformats.org/officeDocument/2006/math" xmlns:v="urn:schemas-microsoft-com:vml" xmlns:wp14="http://schemas.microsoft.com/office/word/2010/wordprocessingDrawing" xmlns:wp="http://schemas.openxmlformats.org/drawingml/2006/wordprocessingDrawing" xmlns:w10="urn:schemas-microsoft-com:office:word" xmlns:w="http://schemas.openxmlformats.org/wordprocessingml/2006/main" xmlns:w14="http://schemas.microsoft.com/office/word/2010/wordml" xmlns:w15="http://schemas.microsoft.com/office/word/2012/wordml" xmlns:w16cex="http://schemas.microsoft.com/office/word/2018/wordml/cex" xmlns:w16cid="http://schemas.microsoft.com/office/word/2016/wordml/cid" xmlns:w16="http://schemas.microsoft.com/office/word/2018/wordml" xmlns:w16du="http://schemas.microsoft.com/office/word/2023/wordml/word16du" xmlns:w16sdtdh="http://schemas.microsoft.com/office/word/2020/wordml/sdtdatahash" xmlns:w16se="http://schemas.microsoft.com/office/word/2015/wordml/symex" xmlns:wpg="http://schemas.microsoft.com/office/word/2010/wordprocessingGroup" xmlns:wpi="http://schemas.microsoft.com/office/word/2010/wordprocessingInk" xmlns:wne="http://schemas.microsoft.com/office/word/2006/wordml" xmlns:wps="http://schemas.microsoft.com/office/word/2010/wordprocessingShape" mc:Ignorable="w14 w15 w16se w16cid w16 w16cex w16sdtdh wp14">
   <w:footnote w:type="separator" w:id="-1">
     <w:p>
       <w:r>
@@ -6284,7 +7558,7 @@
 </file>
 
 <file path=word/header1.xml><?xml version="1.0" encoding="utf-8"?>
-<w:hdr xmlns:wpc="http://schemas.microsoft.com/office/word/2010/wordprocessingCanvas" xmlns:cx="http://schemas.microsoft.com/office/drawing/2014/chartex" xmlns:cx1="http://schemas.microsoft.com/office/drawing/2015/9/8/chartex" xmlns:cx2="http://schemas.microsoft.com/office/drawing/2015/10/21/chartex" xmlns:cx3="http://schemas.microsoft.com/office/drawing/2016/5/9/chartex" xmlns:cx4="http://schemas.microsoft.com/office/drawing/2016/5/10/chartex" xmlns:cx5="http://schemas.microsoft.com/office/drawing/2016/5/11/chartex" xmlns:cx6="http://schemas.microsoft.com/office/drawing/2016/5/12/chartex" xmlns:cx7="http://schemas.microsoft.com/office/drawing/2016/5/13/chartex" xmlns:cx8="http://schemas.microsoft.com/office/drawing/2016/5/14/chartex" xmlns:mc="http://schemas.openxmlformats.org/markup-compatibility/2006" xmlns:aink="http://schemas.microsoft.com/office/drawing/2016/ink" xmlns:am3d="http://schemas.microsoft.com/office/drawing/2017/model3d" xmlns:o="urn:schemas-microsoft-com:office:office" xmlns:oel="http://schemas.microsoft.com/office/2019/extlst" xmlns:r="http://schemas.openxmlformats.org/officeDocument/2006/relationships" xmlns:m="http://schemas.openxmlformats.org/officeDocument/2006/math" xmlns:v="urn:schemas-microsoft-com:vml" xmlns:wp14="http://schemas.microsoft.com/office/word/2010/wordprocessingDrawing" xmlns:wp="http://schemas.openxmlformats.org/drawingml/2006/wordprocessingDrawing" xmlns:w10="urn:schemas-microsoft-com:office:word" xmlns:w="http://schemas.openxmlformats.org/wordprocessingml/2006/main" xmlns:w14="http://schemas.microsoft.com/office/word/2010/wordml" xmlns:w15="http://schemas.microsoft.com/office/word/2012/wordml" xmlns:w16cex="http://schemas.microsoft.com/office/word/2018/wordml/cex" xmlns:w16cid="http://schemas.microsoft.com/office/word/2016/wordml/cid" xmlns:w16="http://schemas.microsoft.com/office/word/2018/wordml" xmlns:w16sdtdh="http://schemas.microsoft.com/office/word/2020/wordml/sdtdatahash" xmlns:w16se="http://schemas.microsoft.com/office/word/2015/wordml/symex" xmlns:wpg="http://schemas.microsoft.com/office/word/2010/wordprocessingGroup" xmlns:wpi="http://schemas.microsoft.com/office/word/2010/wordprocessingInk" xmlns:wne="http://schemas.microsoft.com/office/word/2006/wordml" xmlns:wps="http://schemas.microsoft.com/office/word/2010/wordprocessingShape" mc:Ignorable="w14 w15 w16se w16cid w16 w16cex w16sdtdh wp14">
+<w:hdr xmlns:wpc="http://schemas.microsoft.com/office/word/2010/wordprocessingCanvas" xmlns:cx="http://schemas.microsoft.com/office/drawing/2014/chartex" xmlns:cx1="http://schemas.microsoft.com/office/drawing/2015/9/8/chartex" xmlns:cx2="http://schemas.microsoft.com/office/drawing/2015/10/21/chartex" xmlns:cx3="http://schemas.microsoft.com/office/drawing/2016/5/9/chartex" xmlns:cx4="http://schemas.microsoft.com/office/drawing/2016/5/10/chartex" xmlns:cx5="http://schemas.microsoft.com/office/drawing/2016/5/11/chartex" xmlns:cx6="http://schemas.microsoft.com/office/drawing/2016/5/12/chartex" xmlns:cx7="http://schemas.microsoft.com/office/drawing/2016/5/13/chartex" xmlns:cx8="http://schemas.microsoft.com/office/drawing/2016/5/14/chartex" xmlns:mc="http://schemas.openxmlformats.org/markup-compatibility/2006" xmlns:aink="http://schemas.microsoft.com/office/drawing/2016/ink" xmlns:am3d="http://schemas.microsoft.com/office/drawing/2017/model3d" xmlns:o="urn:schemas-microsoft-com:office:office" xmlns:oel="http://schemas.microsoft.com/office/2019/extlst" xmlns:r="http://schemas.openxmlformats.org/officeDocument/2006/relationships" xmlns:m="http://schemas.openxmlformats.org/officeDocument/2006/math" xmlns:v="urn:schemas-microsoft-com:vml" xmlns:wp14="http://schemas.microsoft.com/office/word/2010/wordprocessingDrawing" xmlns:wp="http://schemas.openxmlformats.org/drawingml/2006/wordprocessingDrawing" xmlns:w10="urn:schemas-microsoft-com:office:word" xmlns:w="http://schemas.openxmlformats.org/wordprocessingml/2006/main" xmlns:w14="http://schemas.microsoft.com/office/word/2010/wordml" xmlns:w15="http://schemas.microsoft.com/office/word/2012/wordml" xmlns:w16cex="http://schemas.microsoft.com/office/word/2018/wordml/cex" xmlns:w16cid="http://schemas.microsoft.com/office/word/2016/wordml/cid" xmlns:w16="http://schemas.microsoft.com/office/word/2018/wordml" xmlns:w16du="http://schemas.microsoft.com/office/word/2023/wordml/word16du" xmlns:w16sdtdh="http://schemas.microsoft.com/office/word/2020/wordml/sdtdatahash" xmlns:w16se="http://schemas.microsoft.com/office/word/2015/wordml/symex" xmlns:wpg="http://schemas.microsoft.com/office/word/2010/wordprocessingGroup" xmlns:wpi="http://schemas.microsoft.com/office/word/2010/wordprocessingInk" xmlns:wne="http://schemas.microsoft.com/office/word/2006/wordml" xmlns:wps="http://schemas.microsoft.com/office/word/2010/wordprocessingShape" mc:Ignorable="w14 w15 w16se w16cid w16 w16cex w16sdtdh wp14">
   <w:p>
     <w:pPr>
       <w:pStyle w:val="Header"/>
@@ -6298,7 +7572,7 @@
 </file>
 
 <file path=word/numbering.xml><?xml version="1.0" encoding="utf-8"?>
-<w:numbering xmlns:wpc="http://schemas.microsoft.com/office/word/2010/wordprocessingCanvas" xmlns:cx="http://schemas.microsoft.com/office/drawing/2014/chartex" xmlns:cx1="http://schemas.microsoft.com/office/drawing/2015/9/8/chartex" xmlns:cx2="http://schemas.microsoft.com/office/drawing/2015/10/21/chartex" xmlns:cx3="http://schemas.microsoft.com/office/drawing/2016/5/9/chartex" xmlns:cx4="http://schemas.microsoft.com/office/drawing/2016/5/10/chartex" xmlns:cx5="http://schemas.microsoft.com/office/drawing/2016/5/11/chartex" xmlns:cx6="http://schemas.microsoft.com/office/drawing/2016/5/12/chartex" xmlns:cx7="http://schemas.microsoft.com/office/drawing/2016/5/13/chartex" xmlns:cx8="http://schemas.microsoft.com/office/drawing/2016/5/14/chartex" xmlns:mc="http://schemas.openxmlformats.org/markup-compatibility/2006" xmlns:aink="http://schemas.microsoft.com/office/drawing/2016/ink" xmlns:am3d="http://schemas.microsoft.com/office/drawing/2017/model3d" xmlns:o="urn:schemas-microsoft-com:office:office" xmlns:oel="http://schemas.microsoft.com/office/2019/extlst" xmlns:r="http://schemas.openxmlformats.org/officeDocument/2006/relationships" xmlns:m="http://schemas.openxmlformats.org/officeDocument/2006/math" xmlns:v="urn:schemas-microsoft-com:vml" xmlns:wp14="http://schemas.microsoft.com/office/word/2010/wordprocessingDrawing" xmlns:wp="http://schemas.openxmlformats.org/drawingml/2006/wordprocessingDrawing" xmlns:w10="urn:schemas-microsoft-com:office:word" xmlns:w="http://schemas.openxmlformats.org/wordprocessingml/2006/main" xmlns:w14="http://schemas.microsoft.com/office/word/2010/wordml" xmlns:w15="http://schemas.microsoft.com/office/word/2012/wordml" xmlns:w16cex="http://schemas.microsoft.com/office/word/2018/wordml/cex" xmlns:w16cid="http://schemas.microsoft.com/office/word/2016/wordml/cid" xmlns:w16="http://schemas.microsoft.com/office/word/2018/wordml" xmlns:w16sdtdh="http://schemas.microsoft.com/office/word/2020/wordml/sdtdatahash" xmlns:w16se="http://schemas.microsoft.com/office/word/2015/wordml/symex" xmlns:wpg="http://schemas.microsoft.com/office/word/2010/wordprocessingGroup" xmlns:wpi="http://schemas.microsoft.com/office/word/2010/wordprocessingInk" xmlns:wne="http://schemas.microsoft.com/office/word/2006/wordml" xmlns:wps="http://schemas.microsoft.com/office/word/2010/wordprocessingShape" mc:Ignorable="w14 w15 w16se w16cid w16 w16cex w16sdtdh wp14">
+<w:numbering xmlns:wpc="http://schemas.microsoft.com/office/word/2010/wordprocessingCanvas" xmlns:cx="http://schemas.microsoft.com/office/drawing/2014/chartex" xmlns:cx1="http://schemas.microsoft.com/office/drawing/2015/9/8/chartex" xmlns:cx2="http://schemas.microsoft.com/office/drawing/2015/10/21/chartex" xmlns:cx3="http://schemas.microsoft.com/office/drawing/2016/5/9/chartex" xmlns:cx4="http://schemas.microsoft.com/office/drawing/2016/5/10/chartex" xmlns:cx5="http://schemas.microsoft.com/office/drawing/2016/5/11/chartex" xmlns:cx6="http://schemas.microsoft.com/office/drawing/2016/5/12/chartex" xmlns:cx7="http://schemas.microsoft.com/office/drawing/2016/5/13/chartex" xmlns:cx8="http://schemas.microsoft.com/office/drawing/2016/5/14/chartex" xmlns:mc="http://schemas.openxmlformats.org/markup-compatibility/2006" xmlns:aink="http://schemas.microsoft.com/office/drawing/2016/ink" xmlns:am3d="http://schemas.microsoft.com/office/drawing/2017/model3d" xmlns:o="urn:schemas-microsoft-com:office:office" xmlns:oel="http://schemas.microsoft.com/office/2019/extlst" xmlns:r="http://schemas.openxmlformats.org/officeDocument/2006/relationships" xmlns:m="http://schemas.openxmlformats.org/officeDocument/2006/math" xmlns:v="urn:schemas-microsoft-com:vml" xmlns:wp14="http://schemas.microsoft.com/office/word/2010/wordprocessingDrawing" xmlns:wp="http://schemas.openxmlformats.org/drawingml/2006/wordprocessingDrawing" xmlns:w10="urn:schemas-microsoft-com:office:word" xmlns:w="http://schemas.openxmlformats.org/wordprocessingml/2006/main" xmlns:w14="http://schemas.microsoft.com/office/word/2010/wordml" xmlns:w15="http://schemas.microsoft.com/office/word/2012/wordml" xmlns:w16cex="http://schemas.microsoft.com/office/word/2018/wordml/cex" xmlns:w16cid="http://schemas.microsoft.com/office/word/2016/wordml/cid" xmlns:w16="http://schemas.microsoft.com/office/word/2018/wordml" xmlns:w16du="http://schemas.microsoft.com/office/word/2023/wordml/word16du" xmlns:w16sdtdh="http://schemas.microsoft.com/office/word/2020/wordml/sdtdatahash" xmlns:w16se="http://schemas.microsoft.com/office/word/2015/wordml/symex" xmlns:wpg="http://schemas.microsoft.com/office/word/2010/wordprocessingGroup" xmlns:wpi="http://schemas.microsoft.com/office/word/2010/wordprocessingInk" xmlns:wne="http://schemas.microsoft.com/office/word/2006/wordml" xmlns:wps="http://schemas.microsoft.com/office/word/2010/wordprocessingShape" mc:Ignorable="w14 w15 w16se w16cid w16 w16cex w16sdtdh wp14">
   <w:abstractNum w:abstractNumId="0" w15:restartNumberingAfterBreak="0">
     <w:nsid w:val="056C2C4D"/>
     <w:multiLevelType w:val="hybridMultilevel"/>
@@ -7159,7 +8433,7 @@
   <w:style w:type="paragraph" w:default="1" w:styleId="Normal">
     <w:name w:val="Normal"/>
     <w:qFormat/>
-    <w:rsid w:val="00266EB4"/>
+    <w:rsid w:val="00DD17F8"/>
   </w:style>
   <w:style w:type="paragraph" w:styleId="Heading1">
     <w:name w:val="heading 1"/>
@@ -7883,16 +9157,6 @@
 </file>
 
 <file path=customXml/item1.xml><?xml version="1.0" encoding="utf-8"?>
-<p:properties xmlns:p="http://schemas.microsoft.com/office/2006/metadata/properties" xmlns:xsi="http://www.w3.org/2001/XMLSchema-instance" xmlns:pc="http://schemas.microsoft.com/office/infopath/2007/PartnerControls">
-  <documentManagement/>
-</p:properties>
-</file>
-
-<file path=customXml/item2.xml><?xml version="1.0" encoding="utf-8"?>
-<b:Sources xmlns:b="http://schemas.openxmlformats.org/officeDocument/2006/bibliography" xmlns="http://schemas.openxmlformats.org/officeDocument/2006/bibliography" SelectedStyle="/IEEE2006OfficeOnline.xsl" StyleName="IEEE" Version="2006"/>
-</file>
-
-<file path=customXml/item3.xml><?xml version="1.0" encoding="utf-8"?>
 <ct:contentTypeSchema xmlns:ct="http://schemas.microsoft.com/office/2006/metadata/contentType" xmlns:ma="http://schemas.microsoft.com/office/2006/metadata/properties/metaAttributes" ct:_="" ma:_="" ma:contentTypeName="Document" ma:contentTypeID="0x010100F264270102508B47817071D62093F26D" ma:contentTypeVersion="4" ma:contentTypeDescription="Create a new document." ma:contentTypeScope="" ma:versionID="9eb850b78928566d92cdfd1c524affd5">
   <xsd:schema xmlns:xsd="http://www.w3.org/2001/XMLSchema" xmlns:xs="http://www.w3.org/2001/XMLSchema" xmlns:p="http://schemas.microsoft.com/office/2006/metadata/properties" xmlns:ns2="3b690452-5a43-4464-b999-8a38405b87d8" targetNamespace="http://schemas.microsoft.com/office/2006/metadata/properties" ma:root="true" ma:fieldsID="bf25b9bf86e453e9f54345616e9b5eaa" ns2:_="">
     <xsd:import namespace="3b690452-5a43-4464-b999-8a38405b87d8"/>
@@ -8036,7 +9300,7 @@
 </ct:contentTypeSchema>
 </file>
 
-<file path=customXml/item4.xml><?xml version="1.0" encoding="utf-8"?>
+<file path=customXml/item2.xml><?xml version="1.0" encoding="utf-8"?>
 <?mso-contentType ?>
 <FormTemplates xmlns="http://schemas.microsoft.com/sharepoint/v3/contenttype/forms">
   <Display>DocumentLibraryForm</Display>
@@ -8045,24 +9309,17 @@
 </FormTemplates>
 </file>
 
-<file path=customXml/itemProps1.xml><?xml version="1.0" encoding="utf-8"?>
-<ds:datastoreItem xmlns:ds="http://schemas.openxmlformats.org/officeDocument/2006/customXml" ds:itemID="{66CFB3A1-2D64-4C06-AD0F-AEC3CC949751}">
-  <ds:schemaRefs>
-    <ds:schemaRef ds:uri="http://schemas.microsoft.com/office/2006/metadata/properties"/>
-    <ds:schemaRef ds:uri="http://schemas.microsoft.com/office/infopath/2007/PartnerControls"/>
-  </ds:schemaRefs>
-</ds:datastoreItem>
+<file path=customXml/item3.xml><?xml version="1.0" encoding="utf-8"?>
+<p:properties xmlns:p="http://schemas.microsoft.com/office/2006/metadata/properties" xmlns:xsi="http://www.w3.org/2001/XMLSchema-instance" xmlns:pc="http://schemas.microsoft.com/office/infopath/2007/PartnerControls">
+  <documentManagement/>
+</p:properties>
 </file>
 
-<file path=customXml/itemProps2.xml><?xml version="1.0" encoding="utf-8"?>
-<ds:datastoreItem xmlns:ds="http://schemas.openxmlformats.org/officeDocument/2006/customXml" ds:itemID="{87C66C4F-2FAE-074F-8997-284436C6FA52}">
-  <ds:schemaRefs>
-    <ds:schemaRef ds:uri="http://schemas.openxmlformats.org/officeDocument/2006/bibliography"/>
-  </ds:schemaRefs>
-</ds:datastoreItem>
+<file path=customXml/item4.xml><?xml version="1.0" encoding="utf-8"?>
+<b:Sources xmlns:b="http://schemas.openxmlformats.org/officeDocument/2006/bibliography" xmlns="http://schemas.openxmlformats.org/officeDocument/2006/bibliography" SelectedStyle="/IEEE2006OfficeOnline.xsl" StyleName="IEEE" Version="2006"/>
 </file>
 
-<file path=customXml/itemProps3.xml><?xml version="1.0" encoding="utf-8"?>
+<file path=customXml/itemProps1.xml><?xml version="1.0" encoding="utf-8"?>
 <ds:datastoreItem xmlns:ds="http://schemas.openxmlformats.org/officeDocument/2006/customXml" ds:itemID="{72D2AB2E-5B5A-4894-A7FB-A5287B043746}">
   <ds:schemaRefs>
     <ds:schemaRef ds:uri="http://schemas.microsoft.com/office/2006/metadata/contentType"/>
@@ -8080,10 +9337,27 @@
 </ds:datastoreItem>
 </file>
 
-<file path=customXml/itemProps4.xml><?xml version="1.0" encoding="utf-8"?>
+<file path=customXml/itemProps2.xml><?xml version="1.0" encoding="utf-8"?>
 <ds:datastoreItem xmlns:ds="http://schemas.openxmlformats.org/officeDocument/2006/customXml" ds:itemID="{05872BEC-0378-4B5D-BB08-CF7263A8DD4D}">
   <ds:schemaRefs>
     <ds:schemaRef ds:uri="http://schemas.microsoft.com/sharepoint/v3/contenttype/forms"/>
   </ds:schemaRefs>
 </ds:datastoreItem>
+</file>
+
+<file path=customXml/itemProps3.xml><?xml version="1.0" encoding="utf-8"?>
+<ds:datastoreItem xmlns:ds="http://schemas.openxmlformats.org/officeDocument/2006/customXml" ds:itemID="{66CFB3A1-2D64-4C06-AD0F-AEC3CC949751}">
+  <ds:schemaRefs>
+    <ds:schemaRef ds:uri="http://schemas.microsoft.com/office/2006/metadata/properties"/>
+    <ds:schemaRef ds:uri="http://schemas.microsoft.com/office/infopath/2007/PartnerControls"/>
+  </ds:schemaRefs>
+</ds:datastoreItem>
+</file>
+
+<file path=customXml/itemProps4.xml><?xml version="1.0" encoding="utf-8"?>
+<ds:datastoreItem xmlns:ds="http://schemas.openxmlformats.org/officeDocument/2006/customXml" ds:itemID="{87C66C4F-2FAE-074F-8997-284436C6FA52}">
+  <ds:schemaRefs>
+    <ds:schemaRef ds:uri="http://schemas.openxmlformats.org/officeDocument/2006/bibliography"/>
+  </ds:schemaRefs>
+</ds:datastoreItem>
 </file>
</xml_diff>

<commit_message>
Assignment 3 - added websocket, server-side validation + other functionalities
</commit_message>
<xml_diff>
--- a/Deliverables.docx
+++ b/Deliverables.docx
@@ -7227,6 +7227,9 @@
         <w:pStyle w:val="BodyText"/>
       </w:pPr>
       <w:r>
+        <w:rPr>
+          <w:noProof/>
+        </w:rPr>
         <w:drawing>
           <wp:inline distT="0" distB="0" distL="0" distR="0" wp14:anchorId="760E3063" wp14:editId="5C00B7EB">
             <wp:extent cx="4500438" cy="2657355"/>
@@ -7322,11 +7325,73 @@
         <w:pStyle w:val="InfoBlue"/>
       </w:pPr>
       <w:r>
-        <w:t>[Create the UML class diagram; apply GoF patterns and motivate your choice]</w:t>
+        <w:rPr>
+          <w:noProof/>
+        </w:rPr>
+        <w:drawing>
+          <wp:inline distT="0" distB="0" distL="0" distR="0" wp14:anchorId="4494D621" wp14:editId="6B6F4D27">
+            <wp:extent cx="5727700" cy="2563495"/>
+            <wp:effectExtent l="0" t="0" r="6350" b="8255"/>
+            <wp:docPr id="1027915244" name="Picture 1" descr="A screenshot of a computer&#10;&#10;Description automatically generated with medium confidence"/>
+            <wp:cNvGraphicFramePr>
+              <a:graphicFrameLocks xmlns:a="http://schemas.openxmlformats.org/drawingml/2006/main" noChangeAspect="1"/>
+            </wp:cNvGraphicFramePr>
+            <a:graphic xmlns:a="http://schemas.openxmlformats.org/drawingml/2006/main">
+              <a:graphicData uri="http://schemas.openxmlformats.org/drawingml/2006/picture">
+                <pic:pic xmlns:pic="http://schemas.openxmlformats.org/drawingml/2006/picture">
+                  <pic:nvPicPr>
+                    <pic:cNvPr id="1027915244" name="Picture 1" descr="A screenshot of a computer&#10;&#10;Description automatically generated with medium confidence"/>
+                    <pic:cNvPicPr/>
+                  </pic:nvPicPr>
+                  <pic:blipFill>
+                    <a:blip r:embed="rId19" cstate="print">
+                      <a:extLst>
+                        <a:ext uri="{28A0092B-C50C-407E-A947-70E740481C1C}">
+                          <a14:useLocalDpi xmlns:a14="http://schemas.microsoft.com/office/drawing/2010/main" val="0"/>
+                        </a:ext>
+                      </a:extLst>
+                    </a:blip>
+                    <a:stretch>
+                      <a:fillRect/>
+                    </a:stretch>
+                  </pic:blipFill>
+                  <pic:spPr>
+                    <a:xfrm>
+                      <a:off x="0" y="0"/>
+                      <a:ext cx="5727700" cy="2563495"/>
+                    </a:xfrm>
+                    <a:prstGeom prst="rect">
+                      <a:avLst/>
+                    </a:prstGeom>
+                  </pic:spPr>
+                </pic:pic>
+              </a:graphicData>
+            </a:graphic>
+          </wp:inline>
+        </w:drawing>
       </w:r>
     </w:p>
     <w:p/>
     <w:p>
+      <w:r>
+        <w:t>Singleton Pattern – spring uses singleton to restrict one object per IoC container. In other words, it will create only one bean for each type per application context. It is present in Controllers to fields which are injected (@Autowired).</w:t>
+      </w:r>
+    </w:p>
+    <w:p/>
+    <w:p>
+      <w:r>
+        <w:t>Factory Method Pattern – spring uses dependency injection framework that will treat a bean container as a factory that produces beans (BeanFactory).</w:t>
+      </w:r>
+    </w:p>
+    <w:p/>
+    <w:p>
+      <w:r>
+        <w:t>Template Method Pattern – is used when managing queries on the database (connection, execution of the query, cleanup and closing the connection).</w:t>
+      </w:r>
+    </w:p>
+    <w:p/>
+    <w:p/>
+    <w:p>
       <w:pPr>
         <w:pStyle w:val="Heading2"/>
       </w:pPr>
@@ -7405,6 +7470,7 @@
       </w:pPr>
       <w:bookmarkStart w:id="22" w:name="_Toc64843153"/>
       <w:r>
+        <w:lastRenderedPageBreak/>
         <w:t>Conclusion</w:t>
       </w:r>
       <w:bookmarkEnd w:id="22"/>
@@ -7422,9 +7488,9 @@
     </w:p>
     <w:p/>
     <w:sectPr>
-      <w:headerReference w:type="default" r:id="rId19"/>
-      <w:footerReference w:type="even" r:id="rId20"/>
-      <w:footerReference w:type="first" r:id="rId21"/>
+      <w:headerReference w:type="default" r:id="rId20"/>
+      <w:footerReference w:type="even" r:id="rId21"/>
+      <w:footerReference w:type="first" r:id="rId22"/>
       <w:pgSz w:w="11900" w:h="16840"/>
       <w:pgMar w:top="1440" w:right="1440" w:bottom="1440" w:left="1440" w:header="708" w:footer="708" w:gutter="0"/>
       <w:cols w:space="708"/>
@@ -9157,6 +9223,25 @@
 </file>
 
 <file path=customXml/item1.xml><?xml version="1.0" encoding="utf-8"?>
+<b:Sources xmlns:b="http://schemas.openxmlformats.org/officeDocument/2006/bibliography" xmlns="http://schemas.openxmlformats.org/officeDocument/2006/bibliography" SelectedStyle="/IEEE2006OfficeOnline.xsl" StyleName="IEEE" Version="2006"/>
+</file>
+
+<file path=customXml/item2.xml><?xml version="1.0" encoding="utf-8"?>
+<p:properties xmlns:p="http://schemas.microsoft.com/office/2006/metadata/properties" xmlns:xsi="http://www.w3.org/2001/XMLSchema-instance" xmlns:pc="http://schemas.microsoft.com/office/infopath/2007/PartnerControls">
+  <documentManagement/>
+</p:properties>
+</file>
+
+<file path=customXml/item3.xml><?xml version="1.0" encoding="utf-8"?>
+<?mso-contentType ?>
+<FormTemplates xmlns="http://schemas.microsoft.com/sharepoint/v3/contenttype/forms">
+  <Display>DocumentLibraryForm</Display>
+  <Edit>DocumentLibraryForm</Edit>
+  <New>DocumentLibraryForm</New>
+</FormTemplates>
+</file>
+
+<file path=customXml/item4.xml><?xml version="1.0" encoding="utf-8"?>
 <ct:contentTypeSchema xmlns:ct="http://schemas.microsoft.com/office/2006/metadata/contentType" xmlns:ma="http://schemas.microsoft.com/office/2006/metadata/properties/metaAttributes" ct:_="" ma:_="" ma:contentTypeName="Document" ma:contentTypeID="0x010100F264270102508B47817071D62093F26D" ma:contentTypeVersion="4" ma:contentTypeDescription="Create a new document." ma:contentTypeScope="" ma:versionID="9eb850b78928566d92cdfd1c524affd5">
   <xsd:schema xmlns:xsd="http://www.w3.org/2001/XMLSchema" xmlns:xs="http://www.w3.org/2001/XMLSchema" xmlns:p="http://schemas.microsoft.com/office/2006/metadata/properties" xmlns:ns2="3b690452-5a43-4464-b999-8a38405b87d8" targetNamespace="http://schemas.microsoft.com/office/2006/metadata/properties" ma:root="true" ma:fieldsID="bf25b9bf86e453e9f54345616e9b5eaa" ns2:_="">
     <xsd:import namespace="3b690452-5a43-4464-b999-8a38405b87d8"/>
@@ -9300,26 +9385,32 @@
 </ct:contentTypeSchema>
 </file>
 
-<file path=customXml/item2.xml><?xml version="1.0" encoding="utf-8"?>
-<?mso-contentType ?>
-<FormTemplates xmlns="http://schemas.microsoft.com/sharepoint/v3/contenttype/forms">
-  <Display>DocumentLibraryForm</Display>
-  <Edit>DocumentLibraryForm</Edit>
-  <New>DocumentLibraryForm</New>
-</FormTemplates>
+<file path=customXml/itemProps1.xml><?xml version="1.0" encoding="utf-8"?>
+<ds:datastoreItem xmlns:ds="http://schemas.openxmlformats.org/officeDocument/2006/customXml" ds:itemID="{87C66C4F-2FAE-074F-8997-284436C6FA52}">
+  <ds:schemaRefs>
+    <ds:schemaRef ds:uri="http://schemas.openxmlformats.org/officeDocument/2006/bibliography"/>
+  </ds:schemaRefs>
+</ds:datastoreItem>
 </file>
 
-<file path=customXml/item3.xml><?xml version="1.0" encoding="utf-8"?>
-<p:properties xmlns:p="http://schemas.microsoft.com/office/2006/metadata/properties" xmlns:xsi="http://www.w3.org/2001/XMLSchema-instance" xmlns:pc="http://schemas.microsoft.com/office/infopath/2007/PartnerControls">
-  <documentManagement/>
-</p:properties>
+<file path=customXml/itemProps2.xml><?xml version="1.0" encoding="utf-8"?>
+<ds:datastoreItem xmlns:ds="http://schemas.openxmlformats.org/officeDocument/2006/customXml" ds:itemID="{66CFB3A1-2D64-4C06-AD0F-AEC3CC949751}">
+  <ds:schemaRefs>
+    <ds:schemaRef ds:uri="http://schemas.microsoft.com/office/2006/metadata/properties"/>
+    <ds:schemaRef ds:uri="http://schemas.microsoft.com/office/infopath/2007/PartnerControls"/>
+  </ds:schemaRefs>
+</ds:datastoreItem>
 </file>
 
-<file path=customXml/item4.xml><?xml version="1.0" encoding="utf-8"?>
-<b:Sources xmlns:b="http://schemas.openxmlformats.org/officeDocument/2006/bibliography" xmlns="http://schemas.openxmlformats.org/officeDocument/2006/bibliography" SelectedStyle="/IEEE2006OfficeOnline.xsl" StyleName="IEEE" Version="2006"/>
+<file path=customXml/itemProps3.xml><?xml version="1.0" encoding="utf-8"?>
+<ds:datastoreItem xmlns:ds="http://schemas.openxmlformats.org/officeDocument/2006/customXml" ds:itemID="{05872BEC-0378-4B5D-BB08-CF7263A8DD4D}">
+  <ds:schemaRefs>
+    <ds:schemaRef ds:uri="http://schemas.microsoft.com/sharepoint/v3/contenttype/forms"/>
+  </ds:schemaRefs>
+</ds:datastoreItem>
 </file>
 
-<file path=customXml/itemProps1.xml><?xml version="1.0" encoding="utf-8"?>
+<file path=customXml/itemProps4.xml><?xml version="1.0" encoding="utf-8"?>
 <ds:datastoreItem xmlns:ds="http://schemas.openxmlformats.org/officeDocument/2006/customXml" ds:itemID="{72D2AB2E-5B5A-4894-A7FB-A5287B043746}">
   <ds:schemaRefs>
     <ds:schemaRef ds:uri="http://schemas.microsoft.com/office/2006/metadata/contentType"/>
@@ -9335,29 +9426,4 @@
     <ds:schemaRef ds:uri="http://schemas.microsoft.com/internal/obd"/>
   </ds:schemaRefs>
 </ds:datastoreItem>
-</file>
-
-<file path=customXml/itemProps2.xml><?xml version="1.0" encoding="utf-8"?>
-<ds:datastoreItem xmlns:ds="http://schemas.openxmlformats.org/officeDocument/2006/customXml" ds:itemID="{05872BEC-0378-4B5D-BB08-CF7263A8DD4D}">
-  <ds:schemaRefs>
-    <ds:schemaRef ds:uri="http://schemas.microsoft.com/sharepoint/v3/contenttype/forms"/>
-  </ds:schemaRefs>
-</ds:datastoreItem>
-</file>
-
-<file path=customXml/itemProps3.xml><?xml version="1.0" encoding="utf-8"?>
-<ds:datastoreItem xmlns:ds="http://schemas.openxmlformats.org/officeDocument/2006/customXml" ds:itemID="{66CFB3A1-2D64-4C06-AD0F-AEC3CC949751}">
-  <ds:schemaRefs>
-    <ds:schemaRef ds:uri="http://schemas.microsoft.com/office/2006/metadata/properties"/>
-    <ds:schemaRef ds:uri="http://schemas.microsoft.com/office/infopath/2007/PartnerControls"/>
-  </ds:schemaRefs>
-</ds:datastoreItem>
-</file>
-
-<file path=customXml/itemProps4.xml><?xml version="1.0" encoding="utf-8"?>
-<ds:datastoreItem xmlns:ds="http://schemas.openxmlformats.org/officeDocument/2006/customXml" ds:itemID="{87C66C4F-2FAE-074F-8997-284436C6FA52}">
-  <ds:schemaRefs>
-    <ds:schemaRef ds:uri="http://schemas.openxmlformats.org/officeDocument/2006/bibliography"/>
-  </ds:schemaRefs>
-</ds:datastoreItem>
 </file>
</xml_diff>